<commit_message>
report done! project finished :)
</commit_message>
<xml_diff>
--- a/Artefact/Report.docx
+++ b/Artefact/Report.docx
@@ -180,7 +180,31 @@
                                           <w:sz w:val="28"/>
                                           <w:szCs w:val="28"/>
                                         </w:rPr>
-                                        <w:t xml:space="preserve">Word Count: </w:t>
+                                        <w:t>Word Count:</w:t>
+                                      </w:r>
+                                      <w:r>
+                                        <w:rPr>
+                                          <w:color w:val="FFFFFF" w:themeColor="background1"/>
+                                          <w:sz w:val="28"/>
+                                          <w:szCs w:val="28"/>
+                                        </w:rPr>
+                                        <w:t xml:space="preserve"> 20</w:t>
+                                      </w:r>
+                                      <w:r>
+                                        <w:rPr>
+                                          <w:color w:val="FFFFFF" w:themeColor="background1"/>
+                                          <w:sz w:val="28"/>
+                                          <w:szCs w:val="28"/>
+                                        </w:rPr>
+                                        <w:t>56</w:t>
+                                      </w:r>
+                                      <w:r>
+                                        <w:rPr>
+                                          <w:color w:val="FFFFFF" w:themeColor="background1"/>
+                                          <w:sz w:val="28"/>
+                                          <w:szCs w:val="28"/>
+                                        </w:rPr>
+                                        <w:t xml:space="preserve"> </w:t>
                                       </w:r>
                                     </w:p>
                                   </w:sdtContent>
@@ -3492,7 +3516,31 @@
                                     <w:sz w:val="28"/>
                                     <w:szCs w:val="28"/>
                                   </w:rPr>
-                                  <w:t xml:space="preserve">Word Count: </w:t>
+                                  <w:t>Word Count:</w:t>
+                                </w:r>
+                                <w:r>
+                                  <w:rPr>
+                                    <w:color w:val="FFFFFF" w:themeColor="background1"/>
+                                    <w:sz w:val="28"/>
+                                    <w:szCs w:val="28"/>
+                                  </w:rPr>
+                                  <w:t xml:space="preserve"> 20</w:t>
+                                </w:r>
+                                <w:r>
+                                  <w:rPr>
+                                    <w:color w:val="FFFFFF" w:themeColor="background1"/>
+                                    <w:sz w:val="28"/>
+                                    <w:szCs w:val="28"/>
+                                  </w:rPr>
+                                  <w:t>56</w:t>
+                                </w:r>
+                                <w:r>
+                                  <w:rPr>
+                                    <w:color w:val="FFFFFF" w:themeColor="background1"/>
+                                    <w:sz w:val="28"/>
+                                    <w:szCs w:val="28"/>
+                                  </w:rPr>
+                                  <w:t xml:space="preserve"> </w:t>
                                 </w:r>
                               </w:p>
                             </w:sdtContent>
@@ -4321,7 +4369,7 @@
                     <pic:cNvPicPr/>
                   </pic:nvPicPr>
                   <pic:blipFill>
-                    <a:blip r:embed="rId7">
+                    <a:blip r:embed="rId8">
                       <a:extLst>
                         <a:ext uri="{28A0092B-C50C-407E-A947-70E740481C1C}">
                           <a14:useLocalDpi xmlns:a14="http://schemas.microsoft.com/office/drawing/2010/main" val="0"/>
@@ -4563,7 +4611,16 @@
         <w:t xml:space="preserve">Once the basic gameplay mechanics were completed, we had to think about how we wanted to implement a hint. It was a difficult decision: we previously wanted to go for a system that checked if the user had any yellow guesses and told them the index of one of those if there were, or to give the existence of a letter if they did not have a yellow clue at the time. This turned out to be quite convoluted and difficult to provide an explanation of (it was difficult to explain why the hint sometimes gave an index or a character without overwhelming the user with a lot of text). After looking for a solution online, we found an article about obtaining wordle hints without spoiling the entire word. Intrigued by this, the following line gave us our answer: </w:t>
       </w:r>
       <w:r>
-        <w:t>"You could just stop there—if you know there’s a G in it somewhere, seeing that headline might help you place it without taking an extra guess."</w:t>
+        <w:t>"You could just stop there—if you know there’s a G in it somewhere, seeing that headline might help you place it without taking an extra guess"</w:t>
+      </w:r>
+      <w:r>
+        <w:t xml:space="preserve"> (</w:t>
+      </w:r>
+      <w:r>
+        <w:t>Skwarecki B.</w:t>
+      </w:r>
+      <w:r>
+        <w:t>, 2022).</w:t>
       </w:r>
       <w:r>
         <w:t xml:space="preserve"> It is a fair assumption that other wordle players would agree that this is a good way to implement a </w:t>
@@ -4605,8 +4662,260 @@
     <w:p/>
     <w:p/>
     <w:p>
-      <w:r>
+      <w:pPr>
+        <w:ind w:firstLine="720"/>
+      </w:pPr>
+      <w:r>
+        <w:rPr>
+          <w:noProof/>
+        </w:rPr>
         <w:lastRenderedPageBreak/>
+        <mc:AlternateContent>
+          <mc:Choice Requires="wps">
+            <w:drawing>
+              <wp:anchor distT="0" distB="0" distL="114300" distR="114300" simplePos="0" relativeHeight="251673600" behindDoc="1" locked="0" layoutInCell="1" allowOverlap="1" wp14:anchorId="30B42F25" wp14:editId="19386E8F">
+                <wp:simplePos x="0" y="0"/>
+                <wp:positionH relativeFrom="column">
+                  <wp:posOffset>322580</wp:posOffset>
+                </wp:positionH>
+                <wp:positionV relativeFrom="paragraph">
+                  <wp:posOffset>7806690</wp:posOffset>
+                </wp:positionV>
+                <wp:extent cx="5082540" cy="635"/>
+                <wp:effectExtent l="0" t="0" r="3810" b="0"/>
+                <wp:wrapTight wrapText="bothSides">
+                  <wp:wrapPolygon edited="0">
+                    <wp:start x="0" y="0"/>
+                    <wp:lineTo x="0" y="20057"/>
+                    <wp:lineTo x="21535" y="20057"/>
+                    <wp:lineTo x="21535" y="0"/>
+                    <wp:lineTo x="0" y="0"/>
+                  </wp:wrapPolygon>
+                </wp:wrapTight>
+                <wp:docPr id="1214915342" name="Text Box 1"/>
+                <wp:cNvGraphicFramePr/>
+                <a:graphic xmlns:a="http://schemas.openxmlformats.org/drawingml/2006/main">
+                  <a:graphicData uri="http://schemas.microsoft.com/office/word/2010/wordprocessingShape">
+                    <wps:wsp>
+                      <wps:cNvSpPr txBox="1"/>
+                      <wps:spPr>
+                        <a:xfrm>
+                          <a:off x="0" y="0"/>
+                          <a:ext cx="5082540" cy="635"/>
+                        </a:xfrm>
+                        <a:prstGeom prst="rect">
+                          <a:avLst/>
+                        </a:prstGeom>
+                        <a:noFill/>
+                        <a:ln>
+                          <a:noFill/>
+                        </a:ln>
+                      </wps:spPr>
+                      <wps:txbx>
+                        <w:txbxContent>
+                          <w:p>
+                            <w:pPr>
+                              <w:pStyle w:val="Caption"/>
+                              <w:jc w:val="center"/>
+                              <w:rPr>
+                                <w:color w:val="auto"/>
+                              </w:rPr>
+                            </w:pPr>
+                            <w:r>
+                              <w:rPr>
+                                <w:color w:val="auto"/>
+                              </w:rPr>
+                              <w:t xml:space="preserve">Figure </w:t>
+                            </w:r>
+                            <w:r>
+                              <w:rPr>
+                                <w:color w:val="auto"/>
+                              </w:rPr>
+                              <w:fldChar w:fldCharType="begin"/>
+                            </w:r>
+                            <w:r>
+                              <w:rPr>
+                                <w:color w:val="auto"/>
+                              </w:rPr>
+                              <w:instrText xml:space="preserve"> SEQ Figure \* ARABIC </w:instrText>
+                            </w:r>
+                            <w:r>
+                              <w:rPr>
+                                <w:color w:val="auto"/>
+                              </w:rPr>
+                              <w:fldChar w:fldCharType="separate"/>
+                            </w:r>
+                            <w:r>
+                              <w:rPr>
+                                <w:noProof/>
+                                <w:color w:val="auto"/>
+                              </w:rPr>
+                              <w:t>2</w:t>
+                            </w:r>
+                            <w:r>
+                              <w:rPr>
+                                <w:color w:val="auto"/>
+                              </w:rPr>
+                              <w:fldChar w:fldCharType="end"/>
+                            </w:r>
+                            <w:r>
+                              <w:rPr>
+                                <w:color w:val="auto"/>
+                              </w:rPr>
+                              <w:t xml:space="preserve">: check_guess </w:t>
+                            </w:r>
+                            <w:r>
+                              <w:rPr>
+                                <w:color w:val="auto"/>
+                              </w:rPr>
+                              <w:t>Function</w:t>
+                            </w:r>
+                          </w:p>
+                        </w:txbxContent>
+                      </wps:txbx>
+                      <wps:bodyPr rot="0" spcFirstLastPara="0" vertOverflow="overflow" horzOverflow="overflow" vert="horz" wrap="square" lIns="0" tIns="0" rIns="0" bIns="0" numCol="1" spcCol="0" rtlCol="0" fromWordArt="0" anchor="t" anchorCtr="0" forceAA="0" compatLnSpc="1">
+                        <a:prstTxWarp prst="textNoShape">
+                          <a:avLst/>
+                        </a:prstTxWarp>
+                        <a:spAutoFit/>
+                      </wps:bodyPr>
+                    </wps:wsp>
+                  </a:graphicData>
+                </a:graphic>
+              </wp:anchor>
+            </w:drawing>
+          </mc:Choice>
+          <mc:Fallback>
+            <w:pict>
+              <v:shape w14:anchorId="30B42F25" id="_x0000_s1059" type="#_x0000_t202" style="position:absolute;left:0;text-align:left;margin-left:25.4pt;margin-top:614.7pt;width:400.2pt;height:.05pt;z-index:-251642880;visibility:visible;mso-wrap-style:square;mso-wrap-distance-left:9pt;mso-wrap-distance-top:0;mso-wrap-distance-right:9pt;mso-wrap-distance-bottom:0;mso-position-horizontal:absolute;mso-position-horizontal-relative:text;mso-position-vertical:absolute;mso-position-vertical-relative:text;v-text-anchor:top" o:gfxdata="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" filled="f" stroked="f">
+                <v:textbox style="mso-fit-shape-to-text:t" inset="0,0,0,0">
+                  <w:txbxContent>
+                    <w:p>
+                      <w:pPr>
+                        <w:pStyle w:val="Caption"/>
+                        <w:jc w:val="center"/>
+                        <w:rPr>
+                          <w:color w:val="auto"/>
+                        </w:rPr>
+                      </w:pPr>
+                      <w:r>
+                        <w:rPr>
+                          <w:color w:val="auto"/>
+                        </w:rPr>
+                        <w:t xml:space="preserve">Figure </w:t>
+                      </w:r>
+                      <w:r>
+                        <w:rPr>
+                          <w:color w:val="auto"/>
+                        </w:rPr>
+                        <w:fldChar w:fldCharType="begin"/>
+                      </w:r>
+                      <w:r>
+                        <w:rPr>
+                          <w:color w:val="auto"/>
+                        </w:rPr>
+                        <w:instrText xml:space="preserve"> SEQ Figure \* ARABIC </w:instrText>
+                      </w:r>
+                      <w:r>
+                        <w:rPr>
+                          <w:color w:val="auto"/>
+                        </w:rPr>
+                        <w:fldChar w:fldCharType="separate"/>
+                      </w:r>
+                      <w:r>
+                        <w:rPr>
+                          <w:noProof/>
+                          <w:color w:val="auto"/>
+                        </w:rPr>
+                        <w:t>2</w:t>
+                      </w:r>
+                      <w:r>
+                        <w:rPr>
+                          <w:color w:val="auto"/>
+                        </w:rPr>
+                        <w:fldChar w:fldCharType="end"/>
+                      </w:r>
+                      <w:r>
+                        <w:rPr>
+                          <w:color w:val="auto"/>
+                        </w:rPr>
+                        <w:t xml:space="preserve">: check_guess </w:t>
+                      </w:r>
+                      <w:r>
+                        <w:rPr>
+                          <w:color w:val="auto"/>
+                        </w:rPr>
+                        <w:t>Function</w:t>
+                      </w:r>
+                    </w:p>
+                  </w:txbxContent>
+                </v:textbox>
+                <w10:wrap type="tight"/>
+              </v:shape>
+            </w:pict>
+          </mc:Fallback>
+        </mc:AlternateContent>
+      </w:r>
+      <w:r>
+        <w:drawing>
+          <wp:anchor distT="0" distB="0" distL="114300" distR="114300" simplePos="0" relativeHeight="251671552" behindDoc="1" locked="0" layoutInCell="1" allowOverlap="1" wp14:anchorId="33A66964" wp14:editId="5E4CF70A">
+            <wp:simplePos x="0" y="0"/>
+            <wp:positionH relativeFrom="margin">
+              <wp:align>center</wp:align>
+            </wp:positionH>
+            <wp:positionV relativeFrom="paragraph">
+              <wp:posOffset>4968240</wp:posOffset>
+            </wp:positionV>
+            <wp:extent cx="5082540" cy="2781714"/>
+            <wp:effectExtent l="0" t="0" r="3810" b="0"/>
+            <wp:wrapTight wrapText="bothSides">
+              <wp:wrapPolygon edited="0">
+                <wp:start x="0" y="0"/>
+                <wp:lineTo x="0" y="21452"/>
+                <wp:lineTo x="21535" y="21452"/>
+                <wp:lineTo x="21535" y="0"/>
+                <wp:lineTo x="0" y="0"/>
+              </wp:wrapPolygon>
+            </wp:wrapTight>
+            <wp:docPr id="1390099342" name="Picture 1" descr="A computer screen shot of text&#10;&#10;Description automatically generated"/>
+            <wp:cNvGraphicFramePr>
+              <a:graphicFrameLocks xmlns:a="http://schemas.openxmlformats.org/drawingml/2006/main" noChangeAspect="1"/>
+            </wp:cNvGraphicFramePr>
+            <a:graphic xmlns:a="http://schemas.openxmlformats.org/drawingml/2006/main">
+              <a:graphicData uri="http://schemas.openxmlformats.org/drawingml/2006/picture">
+                <pic:pic xmlns:pic="http://schemas.openxmlformats.org/drawingml/2006/picture">
+                  <pic:nvPicPr>
+                    <pic:cNvPr id="1390099342" name="Picture 1" descr="A computer screen shot of text&#10;&#10;Description automatically generated"/>
+                    <pic:cNvPicPr/>
+                  </pic:nvPicPr>
+                  <pic:blipFill>
+                    <a:blip r:embed="rId9" cstate="print">
+                      <a:extLst>
+                        <a:ext uri="{28A0092B-C50C-407E-A947-70E740481C1C}">
+                          <a14:useLocalDpi xmlns:a14="http://schemas.microsoft.com/office/drawing/2010/main" val="0"/>
+                        </a:ext>
+                      </a:extLst>
+                    </a:blip>
+                    <a:stretch>
+                      <a:fillRect/>
+                    </a:stretch>
+                  </pic:blipFill>
+                  <pic:spPr>
+                    <a:xfrm>
+                      <a:off x="0" y="0"/>
+                      <a:ext cx="5082540" cy="2781714"/>
+                    </a:xfrm>
+                    <a:prstGeom prst="rect">
+                      <a:avLst/>
+                    </a:prstGeom>
+                  </pic:spPr>
+                </pic:pic>
+              </a:graphicData>
+            </a:graphic>
+          </wp:anchor>
+        </w:drawing>
+      </w:r>
+      <w:r>
         <w:t xml:space="preserve">Our implementation was quite successful, the user is given a letter they </w:t>
       </w:r>
       <w:r>
@@ -4637,11 +4946,2656 @@
         <w:t xml:space="preserve"> In the event of duplicate letters, we replace this index with an asterisk so that it is not found again. </w:t>
       </w:r>
       <w:r>
-        <w:t>However, since this only uses the most recent guess, it may show the user a letter they already know if it were found in an earlier guess and not reused in the most recent. This is not a problem for hard mode, due to the rules of hard mode, but can be a bit annoying for players not using this difficulty as they would have to press the hint button again.</w:t>
+        <w:t xml:space="preserve">Then we check that a hint has been found; if the hint variable is set to an asterisk, it means that all the letters in the word have already been used. </w:t>
+      </w:r>
+      <w:r>
+        <w:t xml:space="preserve">However, since this only uses the most recent guess, it may show the user a letter they already know if it were found in an earlier guess and not reused in the most recent. This is not a problem for hard mode, due to </w:t>
+      </w:r>
+      <w:r>
+        <w:t>its rules</w:t>
+      </w:r>
+      <w:r>
+        <w:t>, but can be a bit annoying for players not using this difficulty as they would have to press the hint button again.</w:t>
+      </w:r>
+      <w:r>
+        <w:tab/>
+      </w:r>
+      <w:r>
+        <w:tab/>
+      </w:r>
+      <w:r>
+        <w:tab/>
+      </w:r>
+      <w:r>
+        <w:tab/>
+      </w:r>
+      <w:r>
+        <w:tab/>
+      </w:r>
+      <w:r>
+        <w:tab/>
+      </w:r>
+      <w:r>
+        <w:t xml:space="preserve">There was a problem with the given implementation of the “check_guess” method: it did not function adequately for repeated letters. This was due to the “check_letter” function called by “check_guess” not being given enough information about the full word. We decided the best way to rectify this was by removing the second function entirely and doing the entire word check in “check_guess”. </w:t>
+      </w:r>
+    </w:p>
+    <w:p/>
+    <w:p>
+      <w:pPr>
+        <w:ind w:firstLine="720"/>
+      </w:pPr>
+      <w:r>
+        <w:t xml:space="preserve">We kept the preconditions the same: the answer and guess must both be valid words, and they must be of the correct length. We then created placeholder values so that we didn’t need to cycle through non-green and non-yellow values at the end. In the </w:t>
+      </w:r>
+      <w:r>
+        <w:lastRenderedPageBreak/>
+        <w:t xml:space="preserve">event of duplicate letters, we needed to make sure that the correctly placed ones were highlighted green first, and that they did not cause the duplicate to be incorrectly labelled as yellow by seeing the correctly placed letter. To do this, we decided to obtain all the green clues first, replace them in the answer with an asterisk (so that they cannot be seen again), and then finish with the yellow clues. If there were correct duplicates, they would still be present in the word and labelled correctly. We then replace the first instance of the letter with an asterisk (in the event of the same letter appearing thrice), as the exact index does not matter for yellow clues. </w:t>
+      </w:r>
+      <w:r>
+        <w:t>Our testing shows that this method is functional and handles duplicates as intended (see appendi</w:t>
+      </w:r>
+      <w:r>
+        <w:t>ces</w:t>
+      </w:r>
+      <w:r>
+        <w:t xml:space="preserve"> below). </w:t>
+      </w:r>
+      <w:r>
+        <w:tab/>
+      </w:r>
+      <w:r>
+        <w:tab/>
+      </w:r>
+      <w:r>
+        <w:tab/>
+        <w:t xml:space="preserve">Now that the basic logic was working, we could continue with the addition of hard mode. This is already well-defined in the wordle community as </w:t>
+      </w:r>
+      <w:r>
+        <w:t>"Any revealed hints must be used in subsequent guesses"</w:t>
+      </w:r>
+      <w:r>
+        <w:t xml:space="preserve"> (K. Pierce, 2024)</w:t>
+      </w:r>
+      <w:r>
+        <w:t xml:space="preserve">. In other words, if the player guesses a word and the result contains green letters, those letters must be in that exact index for their next guess, and yellow letters must also be included in the next guess also. We decided to use RegEx for the precondition at first, but then realised that it does not work for inclusion of a letter (pattern matching is very specific with placement). As a result, we used RegEx for green letters, and a similar method to the hint for the yellow letters. Once the precondition was satisfied and all letters that needed to be presented were accounted for, the rest of the method follows the same logic as a regular guess, so we </w:t>
+      </w:r>
+      <w:r>
+        <w:rPr>
+          <w:noProof/>
+        </w:rPr>
+        <mc:AlternateContent>
+          <mc:Choice Requires="wps">
+            <w:drawing>
+              <wp:anchor distT="0" distB="0" distL="114300" distR="114300" simplePos="0" relativeHeight="251676672" behindDoc="1" locked="0" layoutInCell="1" allowOverlap="1" wp14:anchorId="145F249F" wp14:editId="3F6074B9">
+                <wp:simplePos x="0" y="0"/>
+                <wp:positionH relativeFrom="column">
+                  <wp:posOffset>-2540</wp:posOffset>
+                </wp:positionH>
+                <wp:positionV relativeFrom="paragraph">
+                  <wp:posOffset>7747635</wp:posOffset>
+                </wp:positionV>
+                <wp:extent cx="5731510" cy="635"/>
+                <wp:effectExtent l="0" t="0" r="2540" b="0"/>
+                <wp:wrapTight wrapText="bothSides">
+                  <wp:wrapPolygon edited="0">
+                    <wp:start x="0" y="0"/>
+                    <wp:lineTo x="0" y="20057"/>
+                    <wp:lineTo x="21538" y="20057"/>
+                    <wp:lineTo x="21538" y="0"/>
+                    <wp:lineTo x="0" y="0"/>
+                  </wp:wrapPolygon>
+                </wp:wrapTight>
+                <wp:docPr id="1924178262" name="Text Box 1"/>
+                <wp:cNvGraphicFramePr/>
+                <a:graphic xmlns:a="http://schemas.openxmlformats.org/drawingml/2006/main">
+                  <a:graphicData uri="http://schemas.microsoft.com/office/word/2010/wordprocessingShape">
+                    <wps:wsp>
+                      <wps:cNvSpPr txBox="1"/>
+                      <wps:spPr>
+                        <a:xfrm>
+                          <a:off x="0" y="0"/>
+                          <a:ext cx="5731510" cy="635"/>
+                        </a:xfrm>
+                        <a:prstGeom prst="rect">
+                          <a:avLst/>
+                        </a:prstGeom>
+                        <a:noFill/>
+                        <a:ln>
+                          <a:noFill/>
+                        </a:ln>
+                      </wps:spPr>
+                      <wps:txbx>
+                        <w:txbxContent>
+                          <w:p>
+                            <w:pPr>
+                              <w:pStyle w:val="Caption"/>
+                              <w:jc w:val="center"/>
+                              <w:rPr>
+                                <w:color w:val="auto"/>
+                              </w:rPr>
+                            </w:pPr>
+                            <w:r>
+                              <w:rPr>
+                                <w:color w:val="auto"/>
+                              </w:rPr>
+                              <w:t xml:space="preserve">Figure </w:t>
+                            </w:r>
+                            <w:r>
+                              <w:rPr>
+                                <w:color w:val="auto"/>
+                              </w:rPr>
+                              <w:fldChar w:fldCharType="begin"/>
+                            </w:r>
+                            <w:r>
+                              <w:rPr>
+                                <w:color w:val="auto"/>
+                              </w:rPr>
+                              <w:instrText xml:space="preserve"> SEQ Figure \* ARABIC </w:instrText>
+                            </w:r>
+                            <w:r>
+                              <w:rPr>
+                                <w:color w:val="auto"/>
+                              </w:rPr>
+                              <w:fldChar w:fldCharType="separate"/>
+                            </w:r>
+                            <w:r>
+                              <w:rPr>
+                                <w:noProof/>
+                                <w:color w:val="auto"/>
+                              </w:rPr>
+                              <w:t>3</w:t>
+                            </w:r>
+                            <w:r>
+                              <w:rPr>
+                                <w:color w:val="auto"/>
+                              </w:rPr>
+                              <w:fldChar w:fldCharType="end"/>
+                            </w:r>
+                            <w:r>
+                              <w:rPr>
+                                <w:color w:val="auto"/>
+                              </w:rPr>
+                              <w:t>: Hard Guess Implementation</w:t>
+                            </w:r>
+                          </w:p>
+                        </w:txbxContent>
+                      </wps:txbx>
+                      <wps:bodyPr rot="0" spcFirstLastPara="0" vertOverflow="overflow" horzOverflow="overflow" vert="horz" wrap="square" lIns="0" tIns="0" rIns="0" bIns="0" numCol="1" spcCol="0" rtlCol="0" fromWordArt="0" anchor="t" anchorCtr="0" forceAA="0" compatLnSpc="1">
+                        <a:prstTxWarp prst="textNoShape">
+                          <a:avLst/>
+                        </a:prstTxWarp>
+                        <a:spAutoFit/>
+                      </wps:bodyPr>
+                    </wps:wsp>
+                  </a:graphicData>
+                </a:graphic>
+              </wp:anchor>
+            </w:drawing>
+          </mc:Choice>
+          <mc:Fallback>
+            <w:pict>
+              <v:shape w14:anchorId="145F249F" id="_x0000_s1060" type="#_x0000_t202" style="position:absolute;left:0;text-align:left;margin-left:-.2pt;margin-top:610.05pt;width:451.3pt;height:.05pt;z-index:-251639808;visibility:visible;mso-wrap-style:square;mso-wrap-distance-left:9pt;mso-wrap-distance-top:0;mso-wrap-distance-right:9pt;mso-wrap-distance-bottom:0;mso-position-horizontal:absolute;mso-position-horizontal-relative:text;mso-position-vertical:absolute;mso-position-vertical-relative:text;v-text-anchor:top" o:gfxdata="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" filled="f" stroked="f">
+                <v:textbox style="mso-fit-shape-to-text:t" inset="0,0,0,0">
+                  <w:txbxContent>
+                    <w:p>
+                      <w:pPr>
+                        <w:pStyle w:val="Caption"/>
+                        <w:jc w:val="center"/>
+                        <w:rPr>
+                          <w:color w:val="auto"/>
+                        </w:rPr>
+                      </w:pPr>
+                      <w:r>
+                        <w:rPr>
+                          <w:color w:val="auto"/>
+                        </w:rPr>
+                        <w:t xml:space="preserve">Figure </w:t>
+                      </w:r>
+                      <w:r>
+                        <w:rPr>
+                          <w:color w:val="auto"/>
+                        </w:rPr>
+                        <w:fldChar w:fldCharType="begin"/>
+                      </w:r>
+                      <w:r>
+                        <w:rPr>
+                          <w:color w:val="auto"/>
+                        </w:rPr>
+                        <w:instrText xml:space="preserve"> SEQ Figure \* ARABIC </w:instrText>
+                      </w:r>
+                      <w:r>
+                        <w:rPr>
+                          <w:color w:val="auto"/>
+                        </w:rPr>
+                        <w:fldChar w:fldCharType="separate"/>
+                      </w:r>
+                      <w:r>
+                        <w:rPr>
+                          <w:noProof/>
+                          <w:color w:val="auto"/>
+                        </w:rPr>
+                        <w:t>3</w:t>
+                      </w:r>
+                      <w:r>
+                        <w:rPr>
+                          <w:color w:val="auto"/>
+                        </w:rPr>
+                        <w:fldChar w:fldCharType="end"/>
+                      </w:r>
+                      <w:r>
+                        <w:rPr>
+                          <w:color w:val="auto"/>
+                        </w:rPr>
+                        <w:t>: Hard Guess Implementation</w:t>
+                      </w:r>
+                    </w:p>
+                  </w:txbxContent>
+                </v:textbox>
+                <w10:wrap type="tight"/>
+              </v:shape>
+            </w:pict>
+          </mc:Fallback>
+        </mc:AlternateContent>
+      </w:r>
+      <w:r>
+        <w:drawing>
+          <wp:anchor distT="0" distB="0" distL="114300" distR="114300" simplePos="0" relativeHeight="251674624" behindDoc="1" locked="0" layoutInCell="1" allowOverlap="1" wp14:anchorId="565F142E" wp14:editId="3BCE3BD7">
+            <wp:simplePos x="0" y="0"/>
+            <wp:positionH relativeFrom="margin">
+              <wp:align>right</wp:align>
+            </wp:positionH>
+            <wp:positionV relativeFrom="paragraph">
+              <wp:posOffset>4305300</wp:posOffset>
+            </wp:positionV>
+            <wp:extent cx="5731510" cy="3385185"/>
+            <wp:effectExtent l="0" t="0" r="2540" b="5715"/>
+            <wp:wrapTight wrapText="bothSides">
+              <wp:wrapPolygon edited="0">
+                <wp:start x="0" y="0"/>
+                <wp:lineTo x="0" y="21515"/>
+                <wp:lineTo x="21538" y="21515"/>
+                <wp:lineTo x="21538" y="0"/>
+                <wp:lineTo x="0" y="0"/>
+              </wp:wrapPolygon>
+            </wp:wrapTight>
+            <wp:docPr id="849922590" name="Picture 1" descr="A screen shot of a computer screen&#10;&#10;Description automatically generated"/>
+            <wp:cNvGraphicFramePr>
+              <a:graphicFrameLocks xmlns:a="http://schemas.openxmlformats.org/drawingml/2006/main" noChangeAspect="1"/>
+            </wp:cNvGraphicFramePr>
+            <a:graphic xmlns:a="http://schemas.openxmlformats.org/drawingml/2006/main">
+              <a:graphicData uri="http://schemas.openxmlformats.org/drawingml/2006/picture">
+                <pic:pic xmlns:pic="http://schemas.openxmlformats.org/drawingml/2006/picture">
+                  <pic:nvPicPr>
+                    <pic:cNvPr id="849922590" name="Picture 1" descr="A screen shot of a computer screen&#10;&#10;Description automatically generated"/>
+                    <pic:cNvPicPr/>
+                  </pic:nvPicPr>
+                  <pic:blipFill>
+                    <a:blip r:embed="rId10">
+                      <a:extLst>
+                        <a:ext uri="{28A0092B-C50C-407E-A947-70E740481C1C}">
+                          <a14:useLocalDpi xmlns:a14="http://schemas.microsoft.com/office/drawing/2010/main" val="0"/>
+                        </a:ext>
+                      </a:extLst>
+                    </a:blip>
+                    <a:stretch>
+                      <a:fillRect/>
+                    </a:stretch>
+                  </pic:blipFill>
+                  <pic:spPr>
+                    <a:xfrm>
+                      <a:off x="0" y="0"/>
+                      <a:ext cx="5731510" cy="3385185"/>
+                    </a:xfrm>
+                    <a:prstGeom prst="rect">
+                      <a:avLst/>
+                    </a:prstGeom>
+                  </pic:spPr>
+                </pic:pic>
+              </a:graphicData>
+            </a:graphic>
+          </wp:anchor>
+        </w:drawing>
+      </w:r>
+      <w:r>
+        <w:t xml:space="preserve">just call “make_guess” afterwards. </w:t>
+      </w:r>
+      <w:r>
+        <w:t>This method works as intended.</w:t>
+      </w:r>
+    </w:p>
+    <w:p>
+      <w:r>
+        <w:t xml:space="preserve"> </w:t>
+      </w:r>
+      <w:r>
+        <w:t xml:space="preserve"> </w:t>
+      </w:r>
+      <w:r>
+        <w:t xml:space="preserve"> </w:t>
+      </w:r>
+    </w:p>
+    <w:p>
+      <w:r>
+        <w:tab/>
+        <w:t xml:space="preserve">Once these additional features were fully implemented, we wanted to make the gameplay experience as similar to the real wordle as possible, with an GUI. Initially, we were going to use Tkinter, as it was a simple GUI tool that could do everything that we </w:t>
+      </w:r>
+      <w:r>
+        <w:lastRenderedPageBreak/>
+        <w:t xml:space="preserve">needed for a game with such a simple UI. However, during research we found a video </w:t>
+      </w:r>
+      <w:r>
+        <w:t xml:space="preserve">(Harsit, 2022) </w:t>
+      </w:r>
+      <w:r>
+        <w:t xml:space="preserve">that used PyGame, a library designed for creation of games in Python. Considering this was a new module we hadn’t used before, the idea was </w:t>
+      </w:r>
+      <w:r>
+        <w:t>exciting,</w:t>
+      </w:r>
+      <w:r>
+        <w:t xml:space="preserve"> and we got to work straight away.</w:t>
+      </w:r>
+      <w:r>
+        <w:tab/>
+      </w:r>
+      <w:r>
+        <w:tab/>
+      </w:r>
+      <w:r>
+        <w:tab/>
+      </w:r>
+      <w:r>
+        <w:tab/>
+      </w:r>
+      <w:r>
+        <w:tab/>
+      </w:r>
+      <w:r>
+        <w:tab/>
+      </w:r>
+      <w:r>
+        <w:tab/>
+      </w:r>
+      <w:r>
+        <w:tab/>
+      </w:r>
+      <w:r>
+        <w:tab/>
+        <w:t xml:space="preserve">In the basic implementation, the number of maximum allowed guesses and the length of the words are defined as constants at the top. Although wordle is usually words of length five and have a maximum of six guesses, we wondered what would happen if someone wanted to change these values. As such, we implemented the GUI to adapt to these constant values, assuming they are within reason and the person changing these values provides words of valid length themselves. </w:t>
+      </w:r>
+      <w:r>
+        <w:t xml:space="preserve"> </w:t>
+      </w:r>
+      <w:r>
+        <w:t xml:space="preserve">As a result, a lot of the drawing calculations use these constants, making the code seem quite daunting. For example, see below the calculation for the size of the boxes that the letters are </w:t>
+      </w:r>
+      <w:r>
+        <w:rPr>
+          <w:noProof/>
+        </w:rPr>
+        <mc:AlternateContent>
+          <mc:Choice Requires="wps">
+            <w:drawing>
+              <wp:anchor distT="0" distB="0" distL="114300" distR="114300" simplePos="0" relativeHeight="251679744" behindDoc="1" locked="0" layoutInCell="1" allowOverlap="1" wp14:anchorId="758CE8E4" wp14:editId="55B1DF7B">
+                <wp:simplePos x="0" y="0"/>
+                <wp:positionH relativeFrom="column">
+                  <wp:posOffset>-2540</wp:posOffset>
+                </wp:positionH>
+                <wp:positionV relativeFrom="paragraph">
+                  <wp:posOffset>3347085</wp:posOffset>
+                </wp:positionV>
+                <wp:extent cx="5731510" cy="635"/>
+                <wp:effectExtent l="0" t="0" r="2540" b="0"/>
+                <wp:wrapTight wrapText="bothSides">
+                  <wp:wrapPolygon edited="0">
+                    <wp:start x="0" y="0"/>
+                    <wp:lineTo x="0" y="20057"/>
+                    <wp:lineTo x="21538" y="20057"/>
+                    <wp:lineTo x="21538" y="0"/>
+                    <wp:lineTo x="0" y="0"/>
+                  </wp:wrapPolygon>
+                </wp:wrapTight>
+                <wp:docPr id="1817178783" name="Text Box 1"/>
+                <wp:cNvGraphicFramePr/>
+                <a:graphic xmlns:a="http://schemas.openxmlformats.org/drawingml/2006/main">
+                  <a:graphicData uri="http://schemas.microsoft.com/office/word/2010/wordprocessingShape">
+                    <wps:wsp>
+                      <wps:cNvSpPr txBox="1"/>
+                      <wps:spPr>
+                        <a:xfrm>
+                          <a:off x="0" y="0"/>
+                          <a:ext cx="5731510" cy="635"/>
+                        </a:xfrm>
+                        <a:prstGeom prst="rect">
+                          <a:avLst/>
+                        </a:prstGeom>
+                        <a:noFill/>
+                        <a:ln>
+                          <a:noFill/>
+                        </a:ln>
+                      </wps:spPr>
+                      <wps:txbx>
+                        <w:txbxContent>
+                          <w:p>
+                            <w:pPr>
+                              <w:pStyle w:val="Caption"/>
+                              <w:jc w:val="center"/>
+                              <w:rPr>
+                                <w:color w:val="auto"/>
+                              </w:rPr>
+                            </w:pPr>
+                            <w:r>
+                              <w:rPr>
+                                <w:color w:val="auto"/>
+                              </w:rPr>
+                              <w:t xml:space="preserve">Figure </w:t>
+                            </w:r>
+                            <w:r>
+                              <w:rPr>
+                                <w:color w:val="auto"/>
+                              </w:rPr>
+                              <w:fldChar w:fldCharType="begin"/>
+                            </w:r>
+                            <w:r>
+                              <w:rPr>
+                                <w:color w:val="auto"/>
+                              </w:rPr>
+                              <w:instrText xml:space="preserve"> SEQ Figure \* ARABIC </w:instrText>
+                            </w:r>
+                            <w:r>
+                              <w:rPr>
+                                <w:color w:val="auto"/>
+                              </w:rPr>
+                              <w:fldChar w:fldCharType="separate"/>
+                            </w:r>
+                            <w:r>
+                              <w:rPr>
+                                <w:noProof/>
+                                <w:color w:val="auto"/>
+                              </w:rPr>
+                              <w:t>4</w:t>
+                            </w:r>
+                            <w:r>
+                              <w:rPr>
+                                <w:color w:val="auto"/>
+                              </w:rPr>
+                              <w:fldChar w:fldCharType="end"/>
+                            </w:r>
+                            <w:r>
+                              <w:rPr>
+                                <w:color w:val="auto"/>
+                              </w:rPr>
+                              <w:t>: Box Size Calculation</w:t>
+                            </w:r>
+                          </w:p>
+                        </w:txbxContent>
+                      </wps:txbx>
+                      <wps:bodyPr rot="0" spcFirstLastPara="0" vertOverflow="overflow" horzOverflow="overflow" vert="horz" wrap="square" lIns="0" tIns="0" rIns="0" bIns="0" numCol="1" spcCol="0" rtlCol="0" fromWordArt="0" anchor="t" anchorCtr="0" forceAA="0" compatLnSpc="1">
+                        <a:prstTxWarp prst="textNoShape">
+                          <a:avLst/>
+                        </a:prstTxWarp>
+                        <a:spAutoFit/>
+                      </wps:bodyPr>
+                    </wps:wsp>
+                  </a:graphicData>
+                </a:graphic>
+              </wp:anchor>
+            </w:drawing>
+          </mc:Choice>
+          <mc:Fallback>
+            <w:pict>
+              <v:shape w14:anchorId="758CE8E4" id="_x0000_s1061" type="#_x0000_t202" style="position:absolute;margin-left:-.2pt;margin-top:263.55pt;width:451.3pt;height:.05pt;z-index:-251636736;visibility:visible;mso-wrap-style:square;mso-wrap-distance-left:9pt;mso-wrap-distance-top:0;mso-wrap-distance-right:9pt;mso-wrap-distance-bottom:0;mso-position-horizontal:absolute;mso-position-horizontal-relative:text;mso-position-vertical:absolute;mso-position-vertical-relative:text;v-text-anchor:top" o:gfxdata="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" filled="f" stroked="f">
+                <v:textbox style="mso-fit-shape-to-text:t" inset="0,0,0,0">
+                  <w:txbxContent>
+                    <w:p>
+                      <w:pPr>
+                        <w:pStyle w:val="Caption"/>
+                        <w:jc w:val="center"/>
+                        <w:rPr>
+                          <w:color w:val="auto"/>
+                        </w:rPr>
+                      </w:pPr>
+                      <w:r>
+                        <w:rPr>
+                          <w:color w:val="auto"/>
+                        </w:rPr>
+                        <w:t xml:space="preserve">Figure </w:t>
+                      </w:r>
+                      <w:r>
+                        <w:rPr>
+                          <w:color w:val="auto"/>
+                        </w:rPr>
+                        <w:fldChar w:fldCharType="begin"/>
+                      </w:r>
+                      <w:r>
+                        <w:rPr>
+                          <w:color w:val="auto"/>
+                        </w:rPr>
+                        <w:instrText xml:space="preserve"> SEQ Figure \* ARABIC </w:instrText>
+                      </w:r>
+                      <w:r>
+                        <w:rPr>
+                          <w:color w:val="auto"/>
+                        </w:rPr>
+                        <w:fldChar w:fldCharType="separate"/>
+                      </w:r>
+                      <w:r>
+                        <w:rPr>
+                          <w:noProof/>
+                          <w:color w:val="auto"/>
+                        </w:rPr>
+                        <w:t>4</w:t>
+                      </w:r>
+                      <w:r>
+                        <w:rPr>
+                          <w:color w:val="auto"/>
+                        </w:rPr>
+                        <w:fldChar w:fldCharType="end"/>
+                      </w:r>
+                      <w:r>
+                        <w:rPr>
+                          <w:color w:val="auto"/>
+                        </w:rPr>
+                        <w:t>: Box Size Calculation</w:t>
+                      </w:r>
+                    </w:p>
+                  </w:txbxContent>
+                </v:textbox>
+                <w10:wrap type="tight"/>
+              </v:shape>
+            </w:pict>
+          </mc:Fallback>
+        </mc:AlternateContent>
+      </w:r>
+      <w:r>
+        <w:drawing>
+          <wp:anchor distT="0" distB="0" distL="114300" distR="114300" simplePos="0" relativeHeight="251677696" behindDoc="1" locked="0" layoutInCell="1" allowOverlap="1" wp14:anchorId="172FE594" wp14:editId="2769D8A4">
+            <wp:simplePos x="0" y="0"/>
+            <wp:positionH relativeFrom="margin">
+              <wp:align>right</wp:align>
+            </wp:positionH>
+            <wp:positionV relativeFrom="paragraph">
+              <wp:posOffset>2872740</wp:posOffset>
+            </wp:positionV>
+            <wp:extent cx="5731510" cy="417195"/>
+            <wp:effectExtent l="0" t="0" r="2540" b="1905"/>
+            <wp:wrapTight wrapText="bothSides">
+              <wp:wrapPolygon edited="0">
+                <wp:start x="0" y="0"/>
+                <wp:lineTo x="0" y="20712"/>
+                <wp:lineTo x="21538" y="20712"/>
+                <wp:lineTo x="21538" y="0"/>
+                <wp:lineTo x="0" y="0"/>
+              </wp:wrapPolygon>
+            </wp:wrapTight>
+            <wp:docPr id="102714510" name="Picture 1"/>
+            <wp:cNvGraphicFramePr>
+              <a:graphicFrameLocks xmlns:a="http://schemas.openxmlformats.org/drawingml/2006/main" noChangeAspect="1"/>
+            </wp:cNvGraphicFramePr>
+            <a:graphic xmlns:a="http://schemas.openxmlformats.org/drawingml/2006/main">
+              <a:graphicData uri="http://schemas.openxmlformats.org/drawingml/2006/picture">
+                <pic:pic xmlns:pic="http://schemas.openxmlformats.org/drawingml/2006/picture">
+                  <pic:nvPicPr>
+                    <pic:cNvPr id="102714510" name=""/>
+                    <pic:cNvPicPr/>
+                  </pic:nvPicPr>
+                  <pic:blipFill>
+                    <a:blip r:embed="rId11">
+                      <a:extLst>
+                        <a:ext uri="{28A0092B-C50C-407E-A947-70E740481C1C}">
+                          <a14:useLocalDpi xmlns:a14="http://schemas.microsoft.com/office/drawing/2010/main" val="0"/>
+                        </a:ext>
+                      </a:extLst>
+                    </a:blip>
+                    <a:stretch>
+                      <a:fillRect/>
+                    </a:stretch>
+                  </pic:blipFill>
+                  <pic:spPr>
+                    <a:xfrm>
+                      <a:off x="0" y="0"/>
+                      <a:ext cx="5731510" cy="417195"/>
+                    </a:xfrm>
+                    <a:prstGeom prst="rect">
+                      <a:avLst/>
+                    </a:prstGeom>
+                  </pic:spPr>
+                </pic:pic>
+              </a:graphicData>
+            </a:graphic>
+          </wp:anchor>
+        </w:drawing>
+      </w:r>
+      <w:r>
+        <w:t xml:space="preserve">written in. </w:t>
+      </w:r>
+    </w:p>
+    <w:p/>
+    <w:p>
+      <w:pPr>
+        <w:ind w:firstLine="720"/>
+      </w:pPr>
+      <w:r>
+        <w:t xml:space="preserve">This calculation ensures that for any number of guesses and word length, the boxes are centralised and do not occupy too little or too much space on the </w:t>
+      </w:r>
+      <w:r>
+        <w:t>screen and</w:t>
+      </w:r>
+      <w:r>
+        <w:t xml:space="preserve"> remains consistent for all boxes.</w:t>
+      </w:r>
+      <w:r>
+        <w:t xml:space="preserve"> There will be examples of different value combinations in the appendices below.</w:t>
+      </w:r>
+      <w:r>
+        <w:tab/>
+      </w:r>
+      <w:r>
+        <w:tab/>
+      </w:r>
+      <w:r>
+        <w:tab/>
+      </w:r>
+      <w:r>
+        <w:tab/>
+      </w:r>
+      <w:r>
+        <w:tab/>
+      </w:r>
+      <w:r>
+        <w:tab/>
+      </w:r>
+      <w:r>
+        <w:tab/>
+      </w:r>
+      <w:r>
+        <w:tab/>
+      </w:r>
+      <w:r>
+        <w:tab/>
+      </w:r>
+      <w:r>
+        <w:tab/>
+      </w:r>
+      <w:r>
+        <w:t>The aforementioned video also gave us the idea to treat letters as separate objects, that could draw themselves on to the screen. This was extremely helpful as we could update the screen every time the player typed a letter or removed a letter swiftly and with ease, giving the illusion of typing. It also allowed us to give each letter their appropriate clue colour when the user submitted the word, so that they could change their own colour independently of the other letters. A combination of these two factors results in the main gameplay process consisting of waiting for the user to enter a word, drawing the letter in the correct box as they type it, then calling the correct guess function after the row is filled and they confirm their guess with the enter key. Once the function is</w:t>
+      </w:r>
+      <w:r>
+        <w:t xml:space="preserve"> called, each letter is updating with their result, and they change their own background accordingly. This continues until all guesses are made or the user quits. </w:t>
+      </w:r>
+      <w:r>
+        <w:tab/>
+      </w:r>
+      <w:r>
+        <w:t>However, our assertions defined in the main code caused a lot of problems, as the game would crash if they entered a word wrong or did not follow the hard mode rules when selected.</w:t>
+      </w:r>
+      <w:r>
+        <w:t xml:space="preserve"> We decided the best way to notify the user of a misinput was to catch the error and display a popup informing them of a valid input. This </w:t>
+      </w:r>
+      <w:r>
+        <w:t>is similar to how regular wordle handles this, although it does not automatically close the popup</w:t>
+      </w:r>
+      <w:r>
+        <w:t xml:space="preserve">. This is something that we would improve upon in the future. We decided the simplest way to implement popups was with Tkinter windows, which turned out to be extremely easy to do. The only downside we encountered was that once the user closes the </w:t>
+      </w:r>
+      <w:r>
+        <w:lastRenderedPageBreak/>
+        <w:t xml:space="preserve">popup, they have to manually refocus on to the PyGame window in order to continue typing. We </w:t>
+      </w:r>
+      <w:r>
+        <w:t xml:space="preserve">found a Stack Overflow thread about this exact problem but had trouble implementing it. This is also something that we would like to work on in the future. </w:t>
+      </w:r>
+      <w:r>
+        <w:tab/>
+      </w:r>
+      <w:r>
+        <w:tab/>
+        <w:t xml:space="preserve">Once we finished making the GUI, we tested it by just playing the game over and over again, testing different scenarios, such as “what would happen if we selected hard mode and give an invalid guess” to make sure everything was working, and fixing anything that was slightly off. In addition, we tested the main methods and logic in the testing section of the notebook, with a bunch of print statements and expected outputs. </w:t>
+      </w:r>
+    </w:p>
+    <w:p>
+      <w:r>
+        <w:t xml:space="preserve">Overall, we are incredibly pleased with the final artefact. It is a wordle replica that logically functions very well, with a familiar, simple GUI to accompany it. All the required features are implemented, even a few of the extensions given. We have gained a very strong understanding of how wordle works and </w:t>
+      </w:r>
+      <w:r>
+        <w:t>we are</w:t>
+      </w:r>
+      <w:r>
+        <w:t xml:space="preserve"> positive New York Times will also be able to learn a lot from this artefact. </w:t>
+      </w:r>
+      <w:r>
+        <w:tab/>
+      </w:r>
+      <w:r>
+        <w:tab/>
+      </w:r>
+      <w:r>
+        <w:tab/>
+      </w:r>
+      <w:r>
+        <w:tab/>
+      </w:r>
+      <w:r>
+        <w:tab/>
+      </w:r>
+      <w:r>
+        <w:tab/>
+      </w:r>
+      <w:r>
+        <w:tab/>
+      </w:r>
+      <w:r>
+        <w:t xml:space="preserve">However, as mentioned before, there were a couple of issues we had with popups and refocusing. In the future, </w:t>
+      </w:r>
+      <w:r>
+        <w:t>we</w:t>
+      </w:r>
+      <w:r>
+        <w:t xml:space="preserve"> would improve our implementation of them to reduce these problems, </w:t>
+      </w:r>
+      <w:r>
+        <w:t>with some ideas including</w:t>
+      </w:r>
+      <w:r>
+        <w:t xml:space="preserve"> making them messages that appear on the main UI, or by flashing a popup with a set timeframe. Furthermore,</w:t>
+      </w:r>
+      <w:r>
+        <w:t xml:space="preserve"> we</w:t>
+      </w:r>
+      <w:r>
+        <w:t xml:space="preserve"> would love to implement some other variations of wordle</w:t>
+      </w:r>
+      <w:r>
+        <w:t xml:space="preserve"> that exist on the Internet now</w:t>
+      </w:r>
+      <w:r>
+        <w:t xml:space="preserve">, such as </w:t>
+      </w:r>
+      <w:r>
+        <w:t xml:space="preserve">Quordle or Octordle. </w:t>
+      </w:r>
+      <w:r>
+        <w:t>Another problem we found was that our calculations for box sizes</w:t>
+      </w:r>
+      <w:r>
+        <w:t xml:space="preserve"> and placement on the screen are very convoluted. Although they place the boxes in appropriate positions for reasonable values of “WORD_LENGTH” and “MAX_GUESSES”, they break for values such as words of length ten and three maximum guesses. If we had more time in the future, this is definitely something we would look at correcting first – the fact that more reasonable values </w:t>
+      </w:r>
+      <w:r>
+        <w:t>work</w:t>
+      </w:r>
+      <w:r>
+        <w:t xml:space="preserve"> gives the impression that the calculations are not that far off.</w:t>
+      </w:r>
+      <w:r>
+        <w:t xml:space="preserve"> Finally, we would implement another rule for hard mode that disallows the player from entering a yellow letter in the exact same space that it was in the previous guess, to make it slightly more difficult.</w:t>
+      </w:r>
+      <w:r>
+        <w:t xml:space="preserve"> </w:t>
+      </w:r>
+      <w:r>
+        <w:tab/>
+      </w:r>
+      <w:r>
+        <w:tab/>
+      </w:r>
+      <w:r>
+        <w:tab/>
+      </w:r>
+      <w:r>
+        <w:tab/>
+      </w:r>
+      <w:r>
+        <w:tab/>
+      </w:r>
+      <w:r>
+        <w:tab/>
+      </w:r>
+      <w:r>
+        <w:t>Learning PyGame was a very fun experience, though it was difficult to get used to initially. If it weren’t for previous experiences with Tkinter, it would have proven to be an arduous task.</w:t>
+      </w:r>
+      <w:r>
+        <w:t xml:space="preserve"> We will definitely be using it again in the future though, now that we have some experience with making a game in it.</w:t>
+      </w:r>
+      <w:r>
+        <w:t xml:space="preserve"> It would also be a great experience to learn how to implement animations with the library next time; current wordle animates the tiles flipping into their colours whereas our implementation does not. </w:t>
+      </w:r>
+    </w:p>
+    <w:p/>
+    <w:p>
+      <w:pPr>
+        <w:rPr>
+          <w:b/>
+          <w:bCs/>
+          <w:u w:val="single"/>
+        </w:rPr>
+      </w:pPr>
+      <w:r>
+        <w:rPr>
+          <w:b/>
+          <w:bCs/>
+          <w:u w:val="single"/>
+        </w:rPr>
+        <w:t>References</w:t>
+      </w:r>
+    </w:p>
+    <w:p>
+      <w:pPr>
+        <w:pStyle w:val="ListParagraph"/>
+        <w:numPr>
+          <w:ilvl w:val="0"/>
+          <w:numId w:val="1"/>
+        </w:numPr>
+      </w:pPr>
+      <w:r>
+        <w:t>Skwarecki</w:t>
+      </w:r>
+      <w:r>
+        <w:t xml:space="preserve">  B. 2022 “</w:t>
+      </w:r>
+      <w:r>
+        <w:t>How to Get a Wordle Hint Without Spoiling the Whole Thing</w:t>
+      </w:r>
+      <w:r>
+        <w:t xml:space="preserve">”, Available at: </w:t>
+      </w:r>
+      <w:hyperlink r:id="rId12" w:history="1">
+        <w:r>
+          <w:rPr>
+            <w:rStyle w:val="Hyperlink"/>
+          </w:rPr>
+          <w:t>https://lifehacker.com/how-to-get-a-wordle-hint-without-spoiling-the-whole-thi-1849610779</w:t>
+        </w:r>
+      </w:hyperlink>
+      <w:r>
+        <w:t xml:space="preserve"> (Accessed: 14 March 2024).</w:t>
+      </w:r>
+    </w:p>
+    <w:p>
+      <w:pPr>
+        <w:pStyle w:val="ListParagraph"/>
+        <w:numPr>
+          <w:ilvl w:val="0"/>
+          <w:numId w:val="1"/>
+        </w:numPr>
+      </w:pPr>
+      <w:r>
+        <w:lastRenderedPageBreak/>
+        <w:t xml:space="preserve">Pierce, K. 2024 “Task Description for Science of Programming”, Available at: </w:t>
+      </w:r>
+      <w:hyperlink r:id="rId13" w:history="1">
+        <w:r>
+          <w:rPr>
+            <w:rStyle w:val="Hyperlink"/>
+          </w:rPr>
+          <w:t>https://ncl.instructure.com/courses/49959/pages/task-description-for-science-of-programming</w:t>
+        </w:r>
+      </w:hyperlink>
+      <w:r>
+        <w:t xml:space="preserve"> (Accessed: March 2024).</w:t>
+      </w:r>
+    </w:p>
+    <w:p>
+      <w:pPr>
+        <w:pStyle w:val="ListParagraph"/>
+        <w:numPr>
+          <w:ilvl w:val="0"/>
+          <w:numId w:val="1"/>
+        </w:numPr>
+      </w:pPr>
+      <w:r>
+        <w:t>Harsit, 2022 “</w:t>
+      </w:r>
+      <w:r>
+        <w:t>How to Make Wordle with Python and PyGame in 30 mins!</w:t>
+      </w:r>
+      <w:r>
+        <w:t xml:space="preserve">”, Available at: </w:t>
+      </w:r>
+      <w:hyperlink r:id="rId14" w:history="1">
+        <w:r>
+          <w:rPr>
+            <w:rStyle w:val="Hyperlink"/>
+          </w:rPr>
+          <w:t>https://www.youtube.com/watch?v=mJ2hPj3kURg</w:t>
+        </w:r>
+      </w:hyperlink>
+      <w:r>
+        <w:t xml:space="preserve"> (Accessed: 12 March 2024).</w:t>
+      </w:r>
+    </w:p>
+    <w:p>
+      <w:pPr>
+        <w:pStyle w:val="ListParagraph"/>
+        <w:numPr>
+          <w:ilvl w:val="0"/>
+          <w:numId w:val="1"/>
+        </w:numPr>
+      </w:pPr>
+      <w:r>
+        <w:t xml:space="preserve">Stack Overflow, “How to Change Focus to PyGame Window”, Available at: </w:t>
+      </w:r>
+      <w:hyperlink r:id="rId15" w:history="1">
+        <w:r>
+          <w:rPr>
+            <w:rStyle w:val="Hyperlink"/>
+          </w:rPr>
+          <w:t>https://stackoverflow.com/questions/63395415/how-to-change-focus-to-pygame-window</w:t>
+        </w:r>
+      </w:hyperlink>
+      <w:r>
+        <w:t xml:space="preserve"> (Accessed: 13 March 2024).</w:t>
+      </w:r>
+    </w:p>
+    <w:p/>
+    <w:p>
+      <w:pPr>
+        <w:rPr>
+          <w:b/>
+          <w:bCs/>
+          <w:u w:val="single"/>
+        </w:rPr>
+      </w:pPr>
+      <w:r>
+        <w:rPr>
+          <w:b/>
+          <w:bCs/>
+          <w:u w:val="single"/>
+        </w:rPr>
+        <w:t>Appendi</w:t>
+      </w:r>
+      <w:r>
+        <w:rPr>
+          <w:b/>
+          <w:bCs/>
+          <w:u w:val="single"/>
+        </w:rPr>
+        <w:t>ces</w:t>
+      </w:r>
+    </w:p>
+    <w:p>
+      <w:pPr>
+        <w:rPr>
+          <w:b/>
+          <w:bCs/>
+          <w:u w:val="single"/>
+        </w:rPr>
+      </w:pPr>
+      <w:r>
+        <w:rPr>
+          <w:noProof/>
+        </w:rPr>
+        <mc:AlternateContent>
+          <mc:Choice Requires="wps">
+            <w:drawing>
+              <wp:anchor distT="0" distB="0" distL="114300" distR="114300" simplePos="0" relativeHeight="251687936" behindDoc="1" locked="0" layoutInCell="1" allowOverlap="1" wp14:anchorId="6EA80F17" wp14:editId="28E3BC82">
+                <wp:simplePos x="0" y="0"/>
+                <wp:positionH relativeFrom="column">
+                  <wp:posOffset>2854960</wp:posOffset>
+                </wp:positionH>
+                <wp:positionV relativeFrom="paragraph">
+                  <wp:posOffset>2852420</wp:posOffset>
+                </wp:positionV>
+                <wp:extent cx="2870200" cy="635"/>
+                <wp:effectExtent l="0" t="0" r="6350" b="0"/>
+                <wp:wrapNone/>
+                <wp:docPr id="1100234336" name="Text Box 1"/>
+                <wp:cNvGraphicFramePr/>
+                <a:graphic xmlns:a="http://schemas.openxmlformats.org/drawingml/2006/main">
+                  <a:graphicData uri="http://schemas.microsoft.com/office/word/2010/wordprocessingShape">
+                    <wps:wsp>
+                      <wps:cNvSpPr txBox="1"/>
+                      <wps:spPr>
+                        <a:xfrm>
+                          <a:off x="0" y="0"/>
+                          <a:ext cx="2870200" cy="635"/>
+                        </a:xfrm>
+                        <a:prstGeom prst="rect">
+                          <a:avLst/>
+                        </a:prstGeom>
+                        <a:noFill/>
+                        <a:ln>
+                          <a:noFill/>
+                        </a:ln>
+                      </wps:spPr>
+                      <wps:txbx>
+                        <w:txbxContent>
+                          <w:p>
+                            <w:pPr>
+                              <w:pStyle w:val="Caption"/>
+                              <w:jc w:val="center"/>
+                              <w:rPr>
+                                <w:color w:val="auto"/>
+                              </w:rPr>
+                            </w:pPr>
+                            <w:r>
+                              <w:rPr>
+                                <w:color w:val="auto"/>
+                              </w:rPr>
+                              <w:t>Figure 6: Invalid Hard Mode Guess Popup</w:t>
+                            </w:r>
+                          </w:p>
+                        </w:txbxContent>
+                      </wps:txbx>
+                      <wps:bodyPr rot="0" spcFirstLastPara="0" vertOverflow="overflow" horzOverflow="overflow" vert="horz" wrap="square" lIns="0" tIns="0" rIns="0" bIns="0" numCol="1" spcCol="0" rtlCol="0" fromWordArt="0" anchor="t" anchorCtr="0" forceAA="0" compatLnSpc="1">
+                        <a:prstTxWarp prst="textNoShape">
+                          <a:avLst/>
+                        </a:prstTxWarp>
+                        <a:spAutoFit/>
+                      </wps:bodyPr>
+                    </wps:wsp>
+                  </a:graphicData>
+                </a:graphic>
+              </wp:anchor>
+            </w:drawing>
+          </mc:Choice>
+          <mc:Fallback>
+            <w:pict>
+              <v:shape w14:anchorId="6EA80F17" id="_x0000_s1062" type="#_x0000_t202" style="position:absolute;margin-left:224.8pt;margin-top:224.6pt;width:226pt;height:.05pt;z-index:-251628544;visibility:visible;mso-wrap-style:square;mso-wrap-distance-left:9pt;mso-wrap-distance-top:0;mso-wrap-distance-right:9pt;mso-wrap-distance-bottom:0;mso-position-horizontal:absolute;mso-position-horizontal-relative:text;mso-position-vertical:absolute;mso-position-vertical-relative:text;v-text-anchor:top" o:gfxdata="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" filled="f" stroked="f">
+                <v:textbox style="mso-fit-shape-to-text:t" inset="0,0,0,0">
+                  <w:txbxContent>
+                    <w:p>
+                      <w:pPr>
+                        <w:pStyle w:val="Caption"/>
+                        <w:jc w:val="center"/>
+                        <w:rPr>
+                          <w:color w:val="auto"/>
+                        </w:rPr>
+                      </w:pPr>
+                      <w:r>
+                        <w:rPr>
+                          <w:color w:val="auto"/>
+                        </w:rPr>
+                        <w:t>Figure 6: Invalid Hard Mode Guess Popup</w:t>
+                      </w:r>
+                    </w:p>
+                  </w:txbxContent>
+                </v:textbox>
+              </v:shape>
+            </w:pict>
+          </mc:Fallback>
+        </mc:AlternateContent>
+      </w:r>
+      <w:r>
+        <w:drawing>
+          <wp:anchor distT="0" distB="0" distL="114300" distR="114300" simplePos="0" relativeHeight="251683840" behindDoc="1" locked="0" layoutInCell="1" allowOverlap="1" wp14:anchorId="0E05F20F" wp14:editId="6C482F62">
+            <wp:simplePos x="0" y="0"/>
+            <wp:positionH relativeFrom="margin">
+              <wp:align>right</wp:align>
+            </wp:positionH>
+            <wp:positionV relativeFrom="paragraph">
+              <wp:posOffset>6985</wp:posOffset>
+            </wp:positionV>
+            <wp:extent cx="2870707" cy="2788650"/>
+            <wp:effectExtent l="0" t="0" r="6350" b="0"/>
+            <wp:wrapNone/>
+            <wp:docPr id="1341235657" name="Picture 1" descr="A screenshot of a computer game&#10;&#10;Description automatically generated"/>
+            <wp:cNvGraphicFramePr>
+              <a:graphicFrameLocks xmlns:a="http://schemas.openxmlformats.org/drawingml/2006/main" noChangeAspect="1"/>
+            </wp:cNvGraphicFramePr>
+            <a:graphic xmlns:a="http://schemas.openxmlformats.org/drawingml/2006/main">
+              <a:graphicData uri="http://schemas.openxmlformats.org/drawingml/2006/picture">
+                <pic:pic xmlns:pic="http://schemas.openxmlformats.org/drawingml/2006/picture">
+                  <pic:nvPicPr>
+                    <pic:cNvPr id="1341235657" name="Picture 1" descr="A screenshot of a computer game&#10;&#10;Description automatically generated"/>
+                    <pic:cNvPicPr/>
+                  </pic:nvPicPr>
+                  <pic:blipFill>
+                    <a:blip r:embed="rId16" cstate="print">
+                      <a:extLst>
+                        <a:ext uri="{28A0092B-C50C-407E-A947-70E740481C1C}">
+                          <a14:useLocalDpi xmlns:a14="http://schemas.microsoft.com/office/drawing/2010/main" val="0"/>
+                        </a:ext>
+                      </a:extLst>
+                    </a:blip>
+                    <a:stretch>
+                      <a:fillRect/>
+                    </a:stretch>
+                  </pic:blipFill>
+                  <pic:spPr>
+                    <a:xfrm>
+                      <a:off x="0" y="0"/>
+                      <a:ext cx="2870707" cy="2788650"/>
+                    </a:xfrm>
+                    <a:prstGeom prst="rect">
+                      <a:avLst/>
+                    </a:prstGeom>
+                  </pic:spPr>
+                </pic:pic>
+              </a:graphicData>
+            </a:graphic>
+            <wp14:sizeRelH relativeFrom="margin">
+              <wp14:pctWidth>0</wp14:pctWidth>
+            </wp14:sizeRelH>
+            <wp14:sizeRelV relativeFrom="margin">
+              <wp14:pctHeight>0</wp14:pctHeight>
+            </wp14:sizeRelV>
+          </wp:anchor>
+        </w:drawing>
+      </w:r>
+      <w:r>
+        <w:rPr>
+          <w:noProof/>
+        </w:rPr>
+        <mc:AlternateContent>
+          <mc:Choice Requires="wps">
+            <w:drawing>
+              <wp:anchor distT="0" distB="0" distL="114300" distR="114300" simplePos="0" relativeHeight="251685888" behindDoc="1" locked="0" layoutInCell="1" allowOverlap="1" wp14:anchorId="65164ECA" wp14:editId="4FDC0600">
+                <wp:simplePos x="0" y="0"/>
+                <wp:positionH relativeFrom="column">
+                  <wp:posOffset>0</wp:posOffset>
+                </wp:positionH>
+                <wp:positionV relativeFrom="paragraph">
+                  <wp:posOffset>2853055</wp:posOffset>
+                </wp:positionV>
+                <wp:extent cx="2672080" cy="635"/>
+                <wp:effectExtent l="0" t="0" r="13970" b="0"/>
+                <wp:wrapNone/>
+                <wp:docPr id="448703098" name="Text Box 1"/>
+                <wp:cNvGraphicFramePr/>
+                <a:graphic xmlns:a="http://schemas.openxmlformats.org/drawingml/2006/main">
+                  <a:graphicData uri="http://schemas.microsoft.com/office/word/2010/wordprocessingShape">
+                    <wps:wsp>
+                      <wps:cNvSpPr txBox="1"/>
+                      <wps:spPr>
+                        <a:xfrm>
+                          <a:off x="0" y="0"/>
+                          <a:ext cx="2672080" cy="635"/>
+                        </a:xfrm>
+                        <a:prstGeom prst="rect">
+                          <a:avLst/>
+                        </a:prstGeom>
+                        <a:noFill/>
+                        <a:ln>
+                          <a:noFill/>
+                        </a:ln>
+                      </wps:spPr>
+                      <wps:txbx>
+                        <w:txbxContent>
+                          <w:p>
+                            <w:pPr>
+                              <w:pStyle w:val="Caption"/>
+                              <w:jc w:val="center"/>
+                              <w:rPr>
+                                <w:color w:val="auto"/>
+                              </w:rPr>
+                            </w:pPr>
+                            <w:r>
+                              <w:rPr>
+                                <w:color w:val="auto"/>
+                              </w:rPr>
+                              <w:t xml:space="preserve">Figure </w:t>
+                            </w:r>
+                            <w:r>
+                              <w:rPr>
+                                <w:color w:val="auto"/>
+                              </w:rPr>
+                              <w:t>5</w:t>
+                            </w:r>
+                            <w:r>
+                              <w:rPr>
+                                <w:color w:val="auto"/>
+                              </w:rPr>
+                              <w:t>: Invalid Word Popup</w:t>
+                            </w:r>
+                          </w:p>
+                        </w:txbxContent>
+                      </wps:txbx>
+                      <wps:bodyPr rot="0" spcFirstLastPara="0" vertOverflow="overflow" horzOverflow="overflow" vert="horz" wrap="square" lIns="0" tIns="0" rIns="0" bIns="0" numCol="1" spcCol="0" rtlCol="0" fromWordArt="0" anchor="t" anchorCtr="0" forceAA="0" compatLnSpc="1">
+                        <a:prstTxWarp prst="textNoShape">
+                          <a:avLst/>
+                        </a:prstTxWarp>
+                        <a:spAutoFit/>
+                      </wps:bodyPr>
+                    </wps:wsp>
+                  </a:graphicData>
+                </a:graphic>
+              </wp:anchor>
+            </w:drawing>
+          </mc:Choice>
+          <mc:Fallback>
+            <w:pict>
+              <v:shape w14:anchorId="65164ECA" id="_x0000_s1063" type="#_x0000_t202" style="position:absolute;margin-left:0;margin-top:224.65pt;width:210.4pt;height:.05pt;z-index:-251630592;visibility:visible;mso-wrap-style:square;mso-wrap-distance-left:9pt;mso-wrap-distance-top:0;mso-wrap-distance-right:9pt;mso-wrap-distance-bottom:0;mso-position-horizontal:absolute;mso-position-horizontal-relative:text;mso-position-vertical:absolute;mso-position-vertical-relative:text;v-text-anchor:top" o:gfxdata="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" filled="f" stroked="f">
+                <v:textbox style="mso-fit-shape-to-text:t" inset="0,0,0,0">
+                  <w:txbxContent>
+                    <w:p>
+                      <w:pPr>
+                        <w:pStyle w:val="Caption"/>
+                        <w:jc w:val="center"/>
+                        <w:rPr>
+                          <w:color w:val="auto"/>
+                        </w:rPr>
+                      </w:pPr>
+                      <w:r>
+                        <w:rPr>
+                          <w:color w:val="auto"/>
+                        </w:rPr>
+                        <w:t xml:space="preserve">Figure </w:t>
+                      </w:r>
+                      <w:r>
+                        <w:rPr>
+                          <w:color w:val="auto"/>
+                        </w:rPr>
+                        <w:t>5</w:t>
+                      </w:r>
+                      <w:r>
+                        <w:rPr>
+                          <w:color w:val="auto"/>
+                        </w:rPr>
+                        <w:t>: Invalid Word Popup</w:t>
+                      </w:r>
+                    </w:p>
+                  </w:txbxContent>
+                </v:textbox>
+              </v:shape>
+            </w:pict>
+          </mc:Fallback>
+        </mc:AlternateContent>
+      </w:r>
+      <w:r>
+        <w:drawing>
+          <wp:anchor distT="0" distB="0" distL="114300" distR="114300" simplePos="0" relativeHeight="251680768" behindDoc="1" locked="0" layoutInCell="1" allowOverlap="1" wp14:anchorId="24E9F023" wp14:editId="325E7200">
+            <wp:simplePos x="0" y="0"/>
+            <wp:positionH relativeFrom="margin">
+              <wp:align>left</wp:align>
+            </wp:positionH>
+            <wp:positionV relativeFrom="paragraph">
+              <wp:posOffset>6985</wp:posOffset>
+            </wp:positionV>
+            <wp:extent cx="2672553" cy="2788920"/>
+            <wp:effectExtent l="0" t="0" r="0" b="0"/>
+            <wp:wrapNone/>
+            <wp:docPr id="769843095" name="Picture 1" descr="A screenshot of a computer game&#10;&#10;Description automatically generated"/>
+            <wp:cNvGraphicFramePr>
+              <a:graphicFrameLocks xmlns:a="http://schemas.openxmlformats.org/drawingml/2006/main" noChangeAspect="1"/>
+            </wp:cNvGraphicFramePr>
+            <a:graphic xmlns:a="http://schemas.openxmlformats.org/drawingml/2006/main">
+              <a:graphicData uri="http://schemas.openxmlformats.org/drawingml/2006/picture">
+                <pic:pic xmlns:pic="http://schemas.openxmlformats.org/drawingml/2006/picture">
+                  <pic:nvPicPr>
+                    <pic:cNvPr id="769843095" name="Picture 1" descr="A screenshot of a computer game&#10;&#10;Description automatically generated"/>
+                    <pic:cNvPicPr/>
+                  </pic:nvPicPr>
+                  <pic:blipFill>
+                    <a:blip r:embed="rId17" cstate="print">
+                      <a:extLst>
+                        <a:ext uri="{28A0092B-C50C-407E-A947-70E740481C1C}">
+                          <a14:useLocalDpi xmlns:a14="http://schemas.microsoft.com/office/drawing/2010/main" val="0"/>
+                        </a:ext>
+                      </a:extLst>
+                    </a:blip>
+                    <a:stretch>
+                      <a:fillRect/>
+                    </a:stretch>
+                  </pic:blipFill>
+                  <pic:spPr>
+                    <a:xfrm>
+                      <a:off x="0" y="0"/>
+                      <a:ext cx="2676123" cy="2792645"/>
+                    </a:xfrm>
+                    <a:prstGeom prst="rect">
+                      <a:avLst/>
+                    </a:prstGeom>
+                  </pic:spPr>
+                </pic:pic>
+              </a:graphicData>
+            </a:graphic>
+            <wp14:sizeRelH relativeFrom="margin">
+              <wp14:pctWidth>0</wp14:pctWidth>
+            </wp14:sizeRelH>
+            <wp14:sizeRelV relativeFrom="margin">
+              <wp14:pctHeight>0</wp14:pctHeight>
+            </wp14:sizeRelV>
+          </wp:anchor>
+        </w:drawing>
+      </w:r>
+    </w:p>
+    <w:p/>
+    <w:p>
+      <w:r>
+        <w:rPr>
+          <w:noProof/>
+        </w:rPr>
+        <mc:AlternateContent>
+          <mc:Choice Requires="wps">
+            <w:drawing>
+              <wp:anchor distT="0" distB="0" distL="114300" distR="114300" simplePos="0" relativeHeight="251691008" behindDoc="1" locked="0" layoutInCell="1" allowOverlap="1" wp14:anchorId="6567AACB" wp14:editId="1AE0AC0A">
+                <wp:simplePos x="0" y="0"/>
+                <wp:positionH relativeFrom="column">
+                  <wp:posOffset>732155</wp:posOffset>
+                </wp:positionH>
+                <wp:positionV relativeFrom="paragraph">
+                  <wp:posOffset>5627370</wp:posOffset>
+                </wp:positionV>
+                <wp:extent cx="4263390" cy="635"/>
+                <wp:effectExtent l="0" t="0" r="3810" b="0"/>
+                <wp:wrapNone/>
+                <wp:docPr id="2062036945" name="Text Box 1"/>
+                <wp:cNvGraphicFramePr/>
+                <a:graphic xmlns:a="http://schemas.openxmlformats.org/drawingml/2006/main">
+                  <a:graphicData uri="http://schemas.microsoft.com/office/word/2010/wordprocessingShape">
+                    <wps:wsp>
+                      <wps:cNvSpPr txBox="1"/>
+                      <wps:spPr>
+                        <a:xfrm>
+                          <a:off x="0" y="0"/>
+                          <a:ext cx="4263390" cy="635"/>
+                        </a:xfrm>
+                        <a:prstGeom prst="rect">
+                          <a:avLst/>
+                        </a:prstGeom>
+                        <a:noFill/>
+                        <a:ln>
+                          <a:noFill/>
+                        </a:ln>
+                      </wps:spPr>
+                      <wps:txbx>
+                        <w:txbxContent>
+                          <w:p>
+                            <w:pPr>
+                              <w:pStyle w:val="Caption"/>
+                              <w:jc w:val="center"/>
+                              <w:rPr>
+                                <w:color w:val="auto"/>
+                              </w:rPr>
+                            </w:pPr>
+                            <w:r>
+                              <w:rPr>
+                                <w:color w:val="auto"/>
+                              </w:rPr>
+                              <w:t xml:space="preserve">Figure </w:t>
+                            </w:r>
+                            <w:r>
+                              <w:rPr>
+                                <w:color w:val="auto"/>
+                              </w:rPr>
+                              <w:t>7</w:t>
+                            </w:r>
+                            <w:r>
+                              <w:rPr>
+                                <w:color w:val="auto"/>
+                              </w:rPr>
+                              <w:t>: Example of Testing</w:t>
+                            </w:r>
+                          </w:p>
+                        </w:txbxContent>
+                      </wps:txbx>
+                      <wps:bodyPr rot="0" spcFirstLastPara="0" vertOverflow="overflow" horzOverflow="overflow" vert="horz" wrap="square" lIns="0" tIns="0" rIns="0" bIns="0" numCol="1" spcCol="0" rtlCol="0" fromWordArt="0" anchor="t" anchorCtr="0" forceAA="0" compatLnSpc="1">
+                        <a:prstTxWarp prst="textNoShape">
+                          <a:avLst/>
+                        </a:prstTxWarp>
+                        <a:spAutoFit/>
+                      </wps:bodyPr>
+                    </wps:wsp>
+                  </a:graphicData>
+                </a:graphic>
+              </wp:anchor>
+            </w:drawing>
+          </mc:Choice>
+          <mc:Fallback>
+            <w:pict>
+              <v:shape w14:anchorId="6567AACB" id="_x0000_s1064" type="#_x0000_t202" style="position:absolute;margin-left:57.65pt;margin-top:443.1pt;width:335.7pt;height:.05pt;z-index:-251625472;visibility:visible;mso-wrap-style:square;mso-wrap-distance-left:9pt;mso-wrap-distance-top:0;mso-wrap-distance-right:9pt;mso-wrap-distance-bottom:0;mso-position-horizontal:absolute;mso-position-horizontal-relative:text;mso-position-vertical:absolute;mso-position-vertical-relative:text;v-text-anchor:top" o:gfxdata="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" filled="f" stroked="f">
+                <v:textbox style="mso-fit-shape-to-text:t" inset="0,0,0,0">
+                  <w:txbxContent>
+                    <w:p>
+                      <w:pPr>
+                        <w:pStyle w:val="Caption"/>
+                        <w:jc w:val="center"/>
+                        <w:rPr>
+                          <w:color w:val="auto"/>
+                        </w:rPr>
+                      </w:pPr>
+                      <w:r>
+                        <w:rPr>
+                          <w:color w:val="auto"/>
+                        </w:rPr>
+                        <w:t xml:space="preserve">Figure </w:t>
+                      </w:r>
+                      <w:r>
+                        <w:rPr>
+                          <w:color w:val="auto"/>
+                        </w:rPr>
+                        <w:t>7</w:t>
+                      </w:r>
+                      <w:r>
+                        <w:rPr>
+                          <w:color w:val="auto"/>
+                        </w:rPr>
+                        <w:t>: Example of Testing</w:t>
+                      </w:r>
+                    </w:p>
+                  </w:txbxContent>
+                </v:textbox>
+              </v:shape>
+            </w:pict>
+          </mc:Fallback>
+        </mc:AlternateContent>
+      </w:r>
+      <w:r>
+        <w:drawing>
+          <wp:anchor distT="0" distB="0" distL="114300" distR="114300" simplePos="0" relativeHeight="251688960" behindDoc="1" locked="0" layoutInCell="1" allowOverlap="1" wp14:anchorId="69CD2B08" wp14:editId="55C2526B">
+            <wp:simplePos x="0" y="0"/>
+            <wp:positionH relativeFrom="margin">
+              <wp:posOffset>732155</wp:posOffset>
+            </wp:positionH>
+            <wp:positionV relativeFrom="paragraph">
+              <wp:posOffset>2590800</wp:posOffset>
+            </wp:positionV>
+            <wp:extent cx="4263390" cy="2979420"/>
+            <wp:effectExtent l="0" t="0" r="3810" b="0"/>
+            <wp:wrapNone/>
+            <wp:docPr id="104262856" name="Picture 1" descr="A screenshot of a computer program&#10;&#10;Description automatically generated"/>
+            <wp:cNvGraphicFramePr>
+              <a:graphicFrameLocks xmlns:a="http://schemas.openxmlformats.org/drawingml/2006/main" noChangeAspect="1"/>
+            </wp:cNvGraphicFramePr>
+            <a:graphic xmlns:a="http://schemas.openxmlformats.org/drawingml/2006/main">
+              <a:graphicData uri="http://schemas.openxmlformats.org/drawingml/2006/picture">
+                <pic:pic xmlns:pic="http://schemas.openxmlformats.org/drawingml/2006/picture">
+                  <pic:nvPicPr>
+                    <pic:cNvPr id="104262856" name="Picture 1" descr="A screenshot of a computer program&#10;&#10;Description automatically generated"/>
+                    <pic:cNvPicPr/>
+                  </pic:nvPicPr>
+                  <pic:blipFill>
+                    <a:blip r:embed="rId18" cstate="print">
+                      <a:extLst>
+                        <a:ext uri="{28A0092B-C50C-407E-A947-70E740481C1C}">
+                          <a14:useLocalDpi xmlns:a14="http://schemas.microsoft.com/office/drawing/2010/main" val="0"/>
+                        </a:ext>
+                      </a:extLst>
+                    </a:blip>
+                    <a:stretch>
+                      <a:fillRect/>
+                    </a:stretch>
+                  </pic:blipFill>
+                  <pic:spPr>
+                    <a:xfrm>
+                      <a:off x="0" y="0"/>
+                      <a:ext cx="4263390" cy="2979420"/>
+                    </a:xfrm>
+                    <a:prstGeom prst="rect">
+                      <a:avLst/>
+                    </a:prstGeom>
+                  </pic:spPr>
+                </pic:pic>
+              </a:graphicData>
+            </a:graphic>
+            <wp14:sizeRelH relativeFrom="margin">
+              <wp14:pctWidth>0</wp14:pctWidth>
+            </wp14:sizeRelH>
+            <wp14:sizeRelV relativeFrom="margin">
+              <wp14:pctHeight>0</wp14:pctHeight>
+            </wp14:sizeRelV>
+          </wp:anchor>
+        </w:drawing>
+      </w:r>
+      <w:r>
+        <w:br w:type="page"/>
+      </w:r>
+    </w:p>
+    <w:p>
+      <w:r>
+        <w:lastRenderedPageBreak/>
+        <w:drawing>
+          <wp:anchor distT="0" distB="0" distL="114300" distR="114300" simplePos="0" relativeHeight="251705344" behindDoc="1" locked="0" layoutInCell="1" allowOverlap="1" wp14:anchorId="28EB0EAE" wp14:editId="772E0560">
+            <wp:simplePos x="0" y="0"/>
+            <wp:positionH relativeFrom="margin">
+              <wp:align>right</wp:align>
+            </wp:positionH>
+            <wp:positionV relativeFrom="paragraph">
+              <wp:posOffset>5919046</wp:posOffset>
+            </wp:positionV>
+            <wp:extent cx="2498725" cy="2604770"/>
+            <wp:effectExtent l="0" t="0" r="0" b="5080"/>
+            <wp:wrapTight wrapText="bothSides">
+              <wp:wrapPolygon edited="0">
+                <wp:start x="0" y="0"/>
+                <wp:lineTo x="0" y="21484"/>
+                <wp:lineTo x="21408" y="21484"/>
+                <wp:lineTo x="21408" y="0"/>
+                <wp:lineTo x="0" y="0"/>
+              </wp:wrapPolygon>
+            </wp:wrapTight>
+            <wp:docPr id="1767554939" name="Picture 1" descr="A screenshot of a computer game&#10;&#10;Description automatically generated"/>
+            <wp:cNvGraphicFramePr>
+              <a:graphicFrameLocks xmlns:a="http://schemas.openxmlformats.org/drawingml/2006/main" noChangeAspect="1"/>
+            </wp:cNvGraphicFramePr>
+            <a:graphic xmlns:a="http://schemas.openxmlformats.org/drawingml/2006/main">
+              <a:graphicData uri="http://schemas.openxmlformats.org/drawingml/2006/picture">
+                <pic:pic xmlns:pic="http://schemas.openxmlformats.org/drawingml/2006/picture">
+                  <pic:nvPicPr>
+                    <pic:cNvPr id="1767554939" name="Picture 1" descr="A screenshot of a computer game&#10;&#10;Description automatically generated"/>
+                    <pic:cNvPicPr/>
+                  </pic:nvPicPr>
+                  <pic:blipFill>
+                    <a:blip r:embed="rId19" cstate="print">
+                      <a:extLst>
+                        <a:ext uri="{28A0092B-C50C-407E-A947-70E740481C1C}">
+                          <a14:useLocalDpi xmlns:a14="http://schemas.microsoft.com/office/drawing/2010/main" val="0"/>
+                        </a:ext>
+                      </a:extLst>
+                    </a:blip>
+                    <a:stretch>
+                      <a:fillRect/>
+                    </a:stretch>
+                  </pic:blipFill>
+                  <pic:spPr>
+                    <a:xfrm>
+                      <a:off x="0" y="0"/>
+                      <a:ext cx="2498725" cy="2604770"/>
+                    </a:xfrm>
+                    <a:prstGeom prst="rect">
+                      <a:avLst/>
+                    </a:prstGeom>
+                  </pic:spPr>
+                </pic:pic>
+              </a:graphicData>
+            </a:graphic>
+            <wp14:sizeRelH relativeFrom="margin">
+              <wp14:pctWidth>0</wp14:pctWidth>
+            </wp14:sizeRelH>
+            <wp14:sizeRelV relativeFrom="margin">
+              <wp14:pctHeight>0</wp14:pctHeight>
+            </wp14:sizeRelV>
+          </wp:anchor>
+        </w:drawing>
+      </w:r>
+      <w:r>
+        <w:drawing>
+          <wp:anchor distT="0" distB="0" distL="114300" distR="114300" simplePos="0" relativeHeight="251704320" behindDoc="1" locked="0" layoutInCell="1" allowOverlap="1" wp14:anchorId="4E479D36" wp14:editId="3B48E961">
+            <wp:simplePos x="0" y="0"/>
+            <wp:positionH relativeFrom="margin">
+              <wp:align>left</wp:align>
+            </wp:positionH>
+            <wp:positionV relativeFrom="paragraph">
+              <wp:posOffset>5872691</wp:posOffset>
+            </wp:positionV>
+            <wp:extent cx="2598420" cy="2626360"/>
+            <wp:effectExtent l="0" t="0" r="0" b="2540"/>
+            <wp:wrapTight wrapText="bothSides">
+              <wp:wrapPolygon edited="0">
+                <wp:start x="0" y="0"/>
+                <wp:lineTo x="0" y="21464"/>
+                <wp:lineTo x="21378" y="21464"/>
+                <wp:lineTo x="21378" y="0"/>
+                <wp:lineTo x="0" y="0"/>
+              </wp:wrapPolygon>
+            </wp:wrapTight>
+            <wp:docPr id="1334610985" name="Picture 1" descr="A screenshot of a game&#10;&#10;Description automatically generated"/>
+            <wp:cNvGraphicFramePr>
+              <a:graphicFrameLocks xmlns:a="http://schemas.openxmlformats.org/drawingml/2006/main" noChangeAspect="1"/>
+            </wp:cNvGraphicFramePr>
+            <a:graphic xmlns:a="http://schemas.openxmlformats.org/drawingml/2006/main">
+              <a:graphicData uri="http://schemas.openxmlformats.org/drawingml/2006/picture">
+                <pic:pic xmlns:pic="http://schemas.openxmlformats.org/drawingml/2006/picture">
+                  <pic:nvPicPr>
+                    <pic:cNvPr id="1334610985" name="Picture 1" descr="A screenshot of a game&#10;&#10;Description automatically generated"/>
+                    <pic:cNvPicPr/>
+                  </pic:nvPicPr>
+                  <pic:blipFill>
+                    <a:blip r:embed="rId20" cstate="print">
+                      <a:extLst>
+                        <a:ext uri="{28A0092B-C50C-407E-A947-70E740481C1C}">
+                          <a14:useLocalDpi xmlns:a14="http://schemas.microsoft.com/office/drawing/2010/main" val="0"/>
+                        </a:ext>
+                      </a:extLst>
+                    </a:blip>
+                    <a:stretch>
+                      <a:fillRect/>
+                    </a:stretch>
+                  </pic:blipFill>
+                  <pic:spPr>
+                    <a:xfrm>
+                      <a:off x="0" y="0"/>
+                      <a:ext cx="2598420" cy="2626360"/>
+                    </a:xfrm>
+                    <a:prstGeom prst="rect">
+                      <a:avLst/>
+                    </a:prstGeom>
+                  </pic:spPr>
+                </pic:pic>
+              </a:graphicData>
+            </a:graphic>
+            <wp14:sizeRelH relativeFrom="margin">
+              <wp14:pctWidth>0</wp14:pctWidth>
+            </wp14:sizeRelH>
+            <wp14:sizeRelV relativeFrom="margin">
+              <wp14:pctHeight>0</wp14:pctHeight>
+            </wp14:sizeRelV>
+          </wp:anchor>
+        </w:drawing>
+      </w:r>
+      <w:r>
+        <w:rPr>
+          <w:noProof/>
+        </w:rPr>
+        <mc:AlternateContent>
+          <mc:Choice Requires="wps">
+            <w:drawing>
+              <wp:anchor distT="0" distB="0" distL="114300" distR="114300" simplePos="0" relativeHeight="251707392" behindDoc="1" locked="0" layoutInCell="1" allowOverlap="1" wp14:anchorId="25CDDA63" wp14:editId="7FEFE11A">
+                <wp:simplePos x="0" y="0"/>
+                <wp:positionH relativeFrom="margin">
+                  <wp:align>left</wp:align>
+                </wp:positionH>
+                <wp:positionV relativeFrom="paragraph">
+                  <wp:posOffset>8593455</wp:posOffset>
+                </wp:positionV>
+                <wp:extent cx="2598420" cy="635"/>
+                <wp:effectExtent l="0" t="0" r="11430" b="0"/>
+                <wp:wrapTight wrapText="bothSides">
+                  <wp:wrapPolygon edited="0">
+                    <wp:start x="0" y="0"/>
+                    <wp:lineTo x="0" y="20057"/>
+                    <wp:lineTo x="21537" y="20057"/>
+                    <wp:lineTo x="21537" y="0"/>
+                    <wp:lineTo x="0" y="0"/>
+                  </wp:wrapPolygon>
+                </wp:wrapTight>
+                <wp:docPr id="1447998226" name="Text Box 1"/>
+                <wp:cNvGraphicFramePr/>
+                <a:graphic xmlns:a="http://schemas.openxmlformats.org/drawingml/2006/main">
+                  <a:graphicData uri="http://schemas.microsoft.com/office/word/2010/wordprocessingShape">
+                    <wps:wsp>
+                      <wps:cNvSpPr txBox="1"/>
+                      <wps:spPr>
+                        <a:xfrm>
+                          <a:off x="0" y="0"/>
+                          <a:ext cx="2598420" cy="635"/>
+                        </a:xfrm>
+                        <a:prstGeom prst="rect">
+                          <a:avLst/>
+                        </a:prstGeom>
+                        <a:noFill/>
+                        <a:ln>
+                          <a:noFill/>
+                        </a:ln>
+                      </wps:spPr>
+                      <wps:txbx>
+                        <w:txbxContent>
+                          <w:p>
+                            <w:pPr>
+                              <w:pStyle w:val="Caption"/>
+                              <w:jc w:val="center"/>
+                              <w:rPr>
+                                <w:color w:val="auto"/>
+                              </w:rPr>
+                            </w:pPr>
+                            <w:r>
+                              <w:rPr>
+                                <w:color w:val="auto"/>
+                              </w:rPr>
+                              <w:t xml:space="preserve">Figure </w:t>
+                            </w:r>
+                            <w:r>
+                              <w:rPr>
+                                <w:color w:val="auto"/>
+                              </w:rPr>
+                              <w:t>12</w:t>
+                            </w:r>
+                            <w:r>
+                              <w:rPr>
+                                <w:color w:val="auto"/>
+                              </w:rPr>
+                              <w:t>: Game Win</w:t>
+                            </w:r>
+                          </w:p>
+                        </w:txbxContent>
+                      </wps:txbx>
+                      <wps:bodyPr rot="0" spcFirstLastPara="0" vertOverflow="overflow" horzOverflow="overflow" vert="horz" wrap="square" lIns="0" tIns="0" rIns="0" bIns="0" numCol="1" spcCol="0" rtlCol="0" fromWordArt="0" anchor="t" anchorCtr="0" forceAA="0" compatLnSpc="1">
+                        <a:prstTxWarp prst="textNoShape">
+                          <a:avLst/>
+                        </a:prstTxWarp>
+                        <a:spAutoFit/>
+                      </wps:bodyPr>
+                    </wps:wsp>
+                  </a:graphicData>
+                </a:graphic>
+              </wp:anchor>
+            </w:drawing>
+          </mc:Choice>
+          <mc:Fallback>
+            <w:pict>
+              <v:shape w14:anchorId="25CDDA63" id="_x0000_s1065" type="#_x0000_t202" style="position:absolute;margin-left:0;margin-top:676.65pt;width:204.6pt;height:.05pt;z-index:-251609088;visibility:visible;mso-wrap-style:square;mso-wrap-distance-left:9pt;mso-wrap-distance-top:0;mso-wrap-distance-right:9pt;mso-wrap-distance-bottom:0;mso-position-horizontal:left;mso-position-horizontal-relative:margin;mso-position-vertical:absolute;mso-position-vertical-relative:text;v-text-anchor:top" o:gfxdata="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" filled="f" stroked="f">
+                <v:textbox style="mso-fit-shape-to-text:t" inset="0,0,0,0">
+                  <w:txbxContent>
+                    <w:p>
+                      <w:pPr>
+                        <w:pStyle w:val="Caption"/>
+                        <w:jc w:val="center"/>
+                        <w:rPr>
+                          <w:color w:val="auto"/>
+                        </w:rPr>
+                      </w:pPr>
+                      <w:r>
+                        <w:rPr>
+                          <w:color w:val="auto"/>
+                        </w:rPr>
+                        <w:t xml:space="preserve">Figure </w:t>
+                      </w:r>
+                      <w:r>
+                        <w:rPr>
+                          <w:color w:val="auto"/>
+                        </w:rPr>
+                        <w:t>12</w:t>
+                      </w:r>
+                      <w:r>
+                        <w:rPr>
+                          <w:color w:val="auto"/>
+                        </w:rPr>
+                        <w:t>: Game Win</w:t>
+                      </w:r>
+                    </w:p>
+                  </w:txbxContent>
+                </v:textbox>
+                <w10:wrap type="tight" anchorx="margin"/>
+              </v:shape>
+            </w:pict>
+          </mc:Fallback>
+        </mc:AlternateContent>
+      </w:r>
+      <w:r>
+        <w:rPr>
+          <w:noProof/>
+        </w:rPr>
+        <mc:AlternateContent>
+          <mc:Choice Requires="wps">
+            <w:drawing>
+              <wp:anchor distT="0" distB="0" distL="114300" distR="114300" simplePos="0" relativeHeight="251703296" behindDoc="1" locked="0" layoutInCell="1" allowOverlap="1" wp14:anchorId="648A4530" wp14:editId="3711F2A5">
+                <wp:simplePos x="0" y="0"/>
+                <wp:positionH relativeFrom="column">
+                  <wp:posOffset>3223260</wp:posOffset>
+                </wp:positionH>
+                <wp:positionV relativeFrom="paragraph">
+                  <wp:posOffset>5689600</wp:posOffset>
+                </wp:positionV>
+                <wp:extent cx="2505075" cy="635"/>
+                <wp:effectExtent l="0" t="0" r="9525" b="0"/>
+                <wp:wrapTight wrapText="bothSides">
+                  <wp:wrapPolygon edited="0">
+                    <wp:start x="0" y="0"/>
+                    <wp:lineTo x="0" y="20057"/>
+                    <wp:lineTo x="21518" y="20057"/>
+                    <wp:lineTo x="21518" y="0"/>
+                    <wp:lineTo x="0" y="0"/>
+                  </wp:wrapPolygon>
+                </wp:wrapTight>
+                <wp:docPr id="1478818055" name="Text Box 1"/>
+                <wp:cNvGraphicFramePr/>
+                <a:graphic xmlns:a="http://schemas.openxmlformats.org/drawingml/2006/main">
+                  <a:graphicData uri="http://schemas.microsoft.com/office/word/2010/wordprocessingShape">
+                    <wps:wsp>
+                      <wps:cNvSpPr txBox="1"/>
+                      <wps:spPr>
+                        <a:xfrm>
+                          <a:off x="0" y="0"/>
+                          <a:ext cx="2505075" cy="635"/>
+                        </a:xfrm>
+                        <a:prstGeom prst="rect">
+                          <a:avLst/>
+                        </a:prstGeom>
+                        <a:noFill/>
+                        <a:ln>
+                          <a:noFill/>
+                        </a:ln>
+                      </wps:spPr>
+                      <wps:txbx>
+                        <w:txbxContent>
+                          <w:p>
+                            <w:pPr>
+                              <w:pStyle w:val="Caption"/>
+                              <w:jc w:val="center"/>
+                              <w:rPr>
+                                <w:color w:val="auto"/>
+                              </w:rPr>
+                            </w:pPr>
+                            <w:r>
+                              <w:rPr>
+                                <w:color w:val="auto"/>
+                              </w:rPr>
+                              <w:t xml:space="preserve">Figure </w:t>
+                            </w:r>
+                            <w:r>
+                              <w:rPr>
+                                <w:color w:val="auto"/>
+                              </w:rPr>
+                              <w:t>11</w:t>
+                            </w:r>
+                            <w:r>
+                              <w:rPr>
+                                <w:color w:val="auto"/>
+                              </w:rPr>
+                              <w:t>: Hint Functionality</w:t>
+                            </w:r>
+                          </w:p>
+                        </w:txbxContent>
+                      </wps:txbx>
+                      <wps:bodyPr rot="0" spcFirstLastPara="0" vertOverflow="overflow" horzOverflow="overflow" vert="horz" wrap="square" lIns="0" tIns="0" rIns="0" bIns="0" numCol="1" spcCol="0" rtlCol="0" fromWordArt="0" anchor="t" anchorCtr="0" forceAA="0" compatLnSpc="1">
+                        <a:prstTxWarp prst="textNoShape">
+                          <a:avLst/>
+                        </a:prstTxWarp>
+                        <a:spAutoFit/>
+                      </wps:bodyPr>
+                    </wps:wsp>
+                  </a:graphicData>
+                </a:graphic>
+              </wp:anchor>
+            </w:drawing>
+          </mc:Choice>
+          <mc:Fallback>
+            <w:pict>
+              <v:shape w14:anchorId="648A4530" id="_x0000_s1066" type="#_x0000_t202" style="position:absolute;margin-left:253.8pt;margin-top:448pt;width:197.25pt;height:.05pt;z-index:-251613184;visibility:visible;mso-wrap-style:square;mso-wrap-distance-left:9pt;mso-wrap-distance-top:0;mso-wrap-distance-right:9pt;mso-wrap-distance-bottom:0;mso-position-horizontal:absolute;mso-position-horizontal-relative:text;mso-position-vertical:absolute;mso-position-vertical-relative:text;v-text-anchor:top" o:gfxdata="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" filled="f" stroked="f">
+                <v:textbox style="mso-fit-shape-to-text:t" inset="0,0,0,0">
+                  <w:txbxContent>
+                    <w:p>
+                      <w:pPr>
+                        <w:pStyle w:val="Caption"/>
+                        <w:jc w:val="center"/>
+                        <w:rPr>
+                          <w:color w:val="auto"/>
+                        </w:rPr>
+                      </w:pPr>
+                      <w:r>
+                        <w:rPr>
+                          <w:color w:val="auto"/>
+                        </w:rPr>
+                        <w:t xml:space="preserve">Figure </w:t>
+                      </w:r>
+                      <w:r>
+                        <w:rPr>
+                          <w:color w:val="auto"/>
+                        </w:rPr>
+                        <w:t>11</w:t>
+                      </w:r>
+                      <w:r>
+                        <w:rPr>
+                          <w:color w:val="auto"/>
+                        </w:rPr>
+                        <w:t>: Hint Functionality</w:t>
+                      </w:r>
+                    </w:p>
+                  </w:txbxContent>
+                </v:textbox>
+                <w10:wrap type="tight"/>
+              </v:shape>
+            </w:pict>
+          </mc:Fallback>
+        </mc:AlternateContent>
+      </w:r>
+      <w:r>
+        <w:drawing>
+          <wp:anchor distT="0" distB="0" distL="114300" distR="114300" simplePos="0" relativeHeight="251701248" behindDoc="1" locked="0" layoutInCell="1" allowOverlap="1" wp14:anchorId="21A3C8E8" wp14:editId="2024B538">
+            <wp:simplePos x="0" y="0"/>
+            <wp:positionH relativeFrom="margin">
+              <wp:posOffset>3223684</wp:posOffset>
+            </wp:positionH>
+            <wp:positionV relativeFrom="paragraph">
+              <wp:posOffset>2972012</wp:posOffset>
+            </wp:positionV>
+            <wp:extent cx="2505075" cy="2660650"/>
+            <wp:effectExtent l="0" t="0" r="9525" b="6350"/>
+            <wp:wrapTight wrapText="bothSides">
+              <wp:wrapPolygon edited="0">
+                <wp:start x="0" y="0"/>
+                <wp:lineTo x="0" y="21497"/>
+                <wp:lineTo x="21518" y="21497"/>
+                <wp:lineTo x="21518" y="0"/>
+                <wp:lineTo x="0" y="0"/>
+              </wp:wrapPolygon>
+            </wp:wrapTight>
+            <wp:docPr id="2008052437" name="Picture 1" descr="A screenshot of a game&#10;&#10;Description automatically generated"/>
+            <wp:cNvGraphicFramePr>
+              <a:graphicFrameLocks xmlns:a="http://schemas.openxmlformats.org/drawingml/2006/main" noChangeAspect="1"/>
+            </wp:cNvGraphicFramePr>
+            <a:graphic xmlns:a="http://schemas.openxmlformats.org/drawingml/2006/main">
+              <a:graphicData uri="http://schemas.openxmlformats.org/drawingml/2006/picture">
+                <pic:pic xmlns:pic="http://schemas.openxmlformats.org/drawingml/2006/picture">
+                  <pic:nvPicPr>
+                    <pic:cNvPr id="2008052437" name="Picture 1" descr="A screenshot of a game&#10;&#10;Description automatically generated"/>
+                    <pic:cNvPicPr/>
+                  </pic:nvPicPr>
+                  <pic:blipFill>
+                    <a:blip r:embed="rId21" cstate="print">
+                      <a:extLst>
+                        <a:ext uri="{28A0092B-C50C-407E-A947-70E740481C1C}">
+                          <a14:useLocalDpi xmlns:a14="http://schemas.microsoft.com/office/drawing/2010/main" val="0"/>
+                        </a:ext>
+                      </a:extLst>
+                    </a:blip>
+                    <a:stretch>
+                      <a:fillRect/>
+                    </a:stretch>
+                  </pic:blipFill>
+                  <pic:spPr>
+                    <a:xfrm>
+                      <a:off x="0" y="0"/>
+                      <a:ext cx="2505075" cy="2660650"/>
+                    </a:xfrm>
+                    <a:prstGeom prst="rect">
+                      <a:avLst/>
+                    </a:prstGeom>
+                  </pic:spPr>
+                </pic:pic>
+              </a:graphicData>
+            </a:graphic>
+            <wp14:sizeRelH relativeFrom="margin">
+              <wp14:pctWidth>0</wp14:pctWidth>
+            </wp14:sizeRelH>
+            <wp14:sizeRelV relativeFrom="margin">
+              <wp14:pctHeight>0</wp14:pctHeight>
+            </wp14:sizeRelV>
+          </wp:anchor>
+        </w:drawing>
+      </w:r>
+      <w:r>
+        <w:drawing>
+          <wp:anchor distT="0" distB="0" distL="114300" distR="114300" simplePos="0" relativeHeight="251698176" behindDoc="1" locked="0" layoutInCell="1" allowOverlap="1" wp14:anchorId="42D798F9" wp14:editId="4C349AA2">
+            <wp:simplePos x="0" y="0"/>
+            <wp:positionH relativeFrom="margin">
+              <wp:posOffset>0</wp:posOffset>
+            </wp:positionH>
+            <wp:positionV relativeFrom="paragraph">
+              <wp:posOffset>2964815</wp:posOffset>
+            </wp:positionV>
+            <wp:extent cx="2578100" cy="2651760"/>
+            <wp:effectExtent l="0" t="0" r="0" b="0"/>
+            <wp:wrapTight wrapText="bothSides">
+              <wp:wrapPolygon edited="0">
+                <wp:start x="0" y="0"/>
+                <wp:lineTo x="0" y="21414"/>
+                <wp:lineTo x="21387" y="21414"/>
+                <wp:lineTo x="21387" y="0"/>
+                <wp:lineTo x="0" y="0"/>
+              </wp:wrapPolygon>
+            </wp:wrapTight>
+            <wp:docPr id="636259861" name="Picture 1" descr="A screenshot of a computer game&#10;&#10;Description automatically generated"/>
+            <wp:cNvGraphicFramePr>
+              <a:graphicFrameLocks xmlns:a="http://schemas.openxmlformats.org/drawingml/2006/main" noChangeAspect="1"/>
+            </wp:cNvGraphicFramePr>
+            <a:graphic xmlns:a="http://schemas.openxmlformats.org/drawingml/2006/main">
+              <a:graphicData uri="http://schemas.openxmlformats.org/drawingml/2006/picture">
+                <pic:pic xmlns:pic="http://schemas.openxmlformats.org/drawingml/2006/picture">
+                  <pic:nvPicPr>
+                    <pic:cNvPr id="636259861" name="Picture 1" descr="A screenshot of a computer game&#10;&#10;Description automatically generated"/>
+                    <pic:cNvPicPr/>
+                  </pic:nvPicPr>
+                  <pic:blipFill>
+                    <a:blip r:embed="rId22" cstate="print">
+                      <a:extLst>
+                        <a:ext uri="{28A0092B-C50C-407E-A947-70E740481C1C}">
+                          <a14:useLocalDpi xmlns:a14="http://schemas.microsoft.com/office/drawing/2010/main" val="0"/>
+                        </a:ext>
+                      </a:extLst>
+                    </a:blip>
+                    <a:stretch>
+                      <a:fillRect/>
+                    </a:stretch>
+                  </pic:blipFill>
+                  <pic:spPr>
+                    <a:xfrm>
+                      <a:off x="0" y="0"/>
+                      <a:ext cx="2578100" cy="2651760"/>
+                    </a:xfrm>
+                    <a:prstGeom prst="rect">
+                      <a:avLst/>
+                    </a:prstGeom>
+                  </pic:spPr>
+                </pic:pic>
+              </a:graphicData>
+            </a:graphic>
+            <wp14:sizeRelH relativeFrom="margin">
+              <wp14:pctWidth>0</wp14:pctWidth>
+            </wp14:sizeRelH>
+            <wp14:sizeRelV relativeFrom="margin">
+              <wp14:pctHeight>0</wp14:pctHeight>
+            </wp14:sizeRelV>
+          </wp:anchor>
+        </w:drawing>
+      </w:r>
+      <w:r>
+        <w:rPr>
+          <w:noProof/>
+        </w:rPr>
+        <mc:AlternateContent>
+          <mc:Choice Requires="wps">
+            <w:drawing>
+              <wp:anchor distT="0" distB="0" distL="114300" distR="114300" simplePos="0" relativeHeight="251700224" behindDoc="1" locked="0" layoutInCell="1" allowOverlap="1" wp14:anchorId="60C822CB" wp14:editId="191D2666">
+                <wp:simplePos x="0" y="0"/>
+                <wp:positionH relativeFrom="column">
+                  <wp:posOffset>0</wp:posOffset>
+                </wp:positionH>
+                <wp:positionV relativeFrom="paragraph">
+                  <wp:posOffset>5673937</wp:posOffset>
+                </wp:positionV>
+                <wp:extent cx="2578100" cy="635"/>
+                <wp:effectExtent l="0" t="0" r="12700" b="0"/>
+                <wp:wrapTight wrapText="bothSides">
+                  <wp:wrapPolygon edited="0">
+                    <wp:start x="0" y="0"/>
+                    <wp:lineTo x="0" y="20057"/>
+                    <wp:lineTo x="21547" y="20057"/>
+                    <wp:lineTo x="21547" y="0"/>
+                    <wp:lineTo x="0" y="0"/>
+                  </wp:wrapPolygon>
+                </wp:wrapTight>
+                <wp:docPr id="6770801" name="Text Box 1"/>
+                <wp:cNvGraphicFramePr/>
+                <a:graphic xmlns:a="http://schemas.openxmlformats.org/drawingml/2006/main">
+                  <a:graphicData uri="http://schemas.microsoft.com/office/word/2010/wordprocessingShape">
+                    <wps:wsp>
+                      <wps:cNvSpPr txBox="1"/>
+                      <wps:spPr>
+                        <a:xfrm>
+                          <a:off x="0" y="0"/>
+                          <a:ext cx="2578100" cy="635"/>
+                        </a:xfrm>
+                        <a:prstGeom prst="rect">
+                          <a:avLst/>
+                        </a:prstGeom>
+                        <a:noFill/>
+                        <a:ln>
+                          <a:noFill/>
+                        </a:ln>
+                      </wps:spPr>
+                      <wps:txbx>
+                        <w:txbxContent>
+                          <w:p>
+                            <w:pPr>
+                              <w:pStyle w:val="Caption"/>
+                              <w:jc w:val="center"/>
+                              <w:rPr>
+                                <w:color w:val="auto"/>
+                              </w:rPr>
+                            </w:pPr>
+                            <w:r>
+                              <w:rPr>
+                                <w:color w:val="auto"/>
+                              </w:rPr>
+                              <w:t xml:space="preserve">Figure </w:t>
+                            </w:r>
+                            <w:r>
+                              <w:rPr>
+                                <w:color w:val="auto"/>
+                              </w:rPr>
+                              <w:t>10</w:t>
+                            </w:r>
+                            <w:r>
+                              <w:rPr>
+                                <w:color w:val="auto"/>
+                              </w:rPr>
+                              <w:t>: Duplicates Handled Correctly</w:t>
+                            </w:r>
+                          </w:p>
+                        </w:txbxContent>
+                      </wps:txbx>
+                      <wps:bodyPr rot="0" spcFirstLastPara="0" vertOverflow="overflow" horzOverflow="overflow" vert="horz" wrap="square" lIns="0" tIns="0" rIns="0" bIns="0" numCol="1" spcCol="0" rtlCol="0" fromWordArt="0" anchor="t" anchorCtr="0" forceAA="0" compatLnSpc="1">
+                        <a:prstTxWarp prst="textNoShape">
+                          <a:avLst/>
+                        </a:prstTxWarp>
+                        <a:spAutoFit/>
+                      </wps:bodyPr>
+                    </wps:wsp>
+                  </a:graphicData>
+                </a:graphic>
+              </wp:anchor>
+            </w:drawing>
+          </mc:Choice>
+          <mc:Fallback>
+            <w:pict>
+              <v:shape w14:anchorId="60C822CB" id="_x0000_s1067" type="#_x0000_t202" style="position:absolute;margin-left:0;margin-top:446.75pt;width:203pt;height:.05pt;z-index:-251616256;visibility:visible;mso-wrap-style:square;mso-wrap-distance-left:9pt;mso-wrap-distance-top:0;mso-wrap-distance-right:9pt;mso-wrap-distance-bottom:0;mso-position-horizontal:absolute;mso-position-horizontal-relative:text;mso-position-vertical:absolute;mso-position-vertical-relative:text;v-text-anchor:top" o:gfxdata="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" filled="f" stroked="f">
+                <v:textbox style="mso-fit-shape-to-text:t" inset="0,0,0,0">
+                  <w:txbxContent>
+                    <w:p>
+                      <w:pPr>
+                        <w:pStyle w:val="Caption"/>
+                        <w:jc w:val="center"/>
+                        <w:rPr>
+                          <w:color w:val="auto"/>
+                        </w:rPr>
+                      </w:pPr>
+                      <w:r>
+                        <w:rPr>
+                          <w:color w:val="auto"/>
+                        </w:rPr>
+                        <w:t xml:space="preserve">Figure </w:t>
+                      </w:r>
+                      <w:r>
+                        <w:rPr>
+                          <w:color w:val="auto"/>
+                        </w:rPr>
+                        <w:t>10</w:t>
+                      </w:r>
+                      <w:r>
+                        <w:rPr>
+                          <w:color w:val="auto"/>
+                        </w:rPr>
+                        <w:t>: Duplicates Handled Correctly</w:t>
+                      </w:r>
+                    </w:p>
+                  </w:txbxContent>
+                </v:textbox>
+                <w10:wrap type="tight"/>
+              </v:shape>
+            </w:pict>
+          </mc:Fallback>
+        </mc:AlternateContent>
+      </w:r>
+      <w:r>
+        <w:rPr>
+          <w:noProof/>
+        </w:rPr>
+        <mc:AlternateContent>
+          <mc:Choice Requires="wps">
+            <w:drawing>
+              <wp:anchor distT="0" distB="0" distL="114300" distR="114300" simplePos="0" relativeHeight="251709440" behindDoc="1" locked="0" layoutInCell="1" allowOverlap="1" wp14:anchorId="72B97E09" wp14:editId="2F0E0D50">
+                <wp:simplePos x="0" y="0"/>
+                <wp:positionH relativeFrom="column">
+                  <wp:posOffset>3232785</wp:posOffset>
+                </wp:positionH>
+                <wp:positionV relativeFrom="paragraph">
+                  <wp:posOffset>8593455</wp:posOffset>
+                </wp:positionV>
+                <wp:extent cx="2498725" cy="635"/>
+                <wp:effectExtent l="0" t="0" r="15875" b="0"/>
+                <wp:wrapTight wrapText="bothSides">
+                  <wp:wrapPolygon edited="0">
+                    <wp:start x="0" y="0"/>
+                    <wp:lineTo x="0" y="20057"/>
+                    <wp:lineTo x="21573" y="20057"/>
+                    <wp:lineTo x="21573" y="0"/>
+                    <wp:lineTo x="0" y="0"/>
+                  </wp:wrapPolygon>
+                </wp:wrapTight>
+                <wp:docPr id="988156231" name="Text Box 1"/>
+                <wp:cNvGraphicFramePr/>
+                <a:graphic xmlns:a="http://schemas.openxmlformats.org/drawingml/2006/main">
+                  <a:graphicData uri="http://schemas.microsoft.com/office/word/2010/wordprocessingShape">
+                    <wps:wsp>
+                      <wps:cNvSpPr txBox="1"/>
+                      <wps:spPr>
+                        <a:xfrm>
+                          <a:off x="0" y="0"/>
+                          <a:ext cx="2498725" cy="635"/>
+                        </a:xfrm>
+                        <a:prstGeom prst="rect">
+                          <a:avLst/>
+                        </a:prstGeom>
+                        <a:noFill/>
+                        <a:ln>
+                          <a:noFill/>
+                        </a:ln>
+                      </wps:spPr>
+                      <wps:txbx>
+                        <w:txbxContent>
+                          <w:p>
+                            <w:pPr>
+                              <w:pStyle w:val="Caption"/>
+                              <w:jc w:val="center"/>
+                              <w:rPr>
+                                <w:color w:val="auto"/>
+                              </w:rPr>
+                            </w:pPr>
+                            <w:r>
+                              <w:rPr>
+                                <w:color w:val="auto"/>
+                              </w:rPr>
+                              <w:t xml:space="preserve">Figure </w:t>
+                            </w:r>
+                            <w:r>
+                              <w:rPr>
+                                <w:color w:val="auto"/>
+                              </w:rPr>
+                              <w:t>13</w:t>
+                            </w:r>
+                            <w:r>
+                              <w:rPr>
+                                <w:color w:val="auto"/>
+                              </w:rPr>
+                              <w:t>: Game Lose</w:t>
+                            </w:r>
+                          </w:p>
+                        </w:txbxContent>
+                      </wps:txbx>
+                      <wps:bodyPr rot="0" spcFirstLastPara="0" vertOverflow="overflow" horzOverflow="overflow" vert="horz" wrap="square" lIns="0" tIns="0" rIns="0" bIns="0" numCol="1" spcCol="0" rtlCol="0" fromWordArt="0" anchor="t" anchorCtr="0" forceAA="0" compatLnSpc="1">
+                        <a:prstTxWarp prst="textNoShape">
+                          <a:avLst/>
+                        </a:prstTxWarp>
+                        <a:spAutoFit/>
+                      </wps:bodyPr>
+                    </wps:wsp>
+                  </a:graphicData>
+                </a:graphic>
+              </wp:anchor>
+            </w:drawing>
+          </mc:Choice>
+          <mc:Fallback>
+            <w:pict>
+              <v:shape w14:anchorId="72B97E09" id="_x0000_s1068" type="#_x0000_t202" style="position:absolute;margin-left:254.55pt;margin-top:676.65pt;width:196.75pt;height:.05pt;z-index:-251607040;visibility:visible;mso-wrap-style:square;mso-wrap-distance-left:9pt;mso-wrap-distance-top:0;mso-wrap-distance-right:9pt;mso-wrap-distance-bottom:0;mso-position-horizontal:absolute;mso-position-horizontal-relative:text;mso-position-vertical:absolute;mso-position-vertical-relative:text;v-text-anchor:top" o:gfxdata="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" filled="f" stroked="f">
+                <v:textbox style="mso-fit-shape-to-text:t" inset="0,0,0,0">
+                  <w:txbxContent>
+                    <w:p>
+                      <w:pPr>
+                        <w:pStyle w:val="Caption"/>
+                        <w:jc w:val="center"/>
+                        <w:rPr>
+                          <w:color w:val="auto"/>
+                        </w:rPr>
+                      </w:pPr>
+                      <w:r>
+                        <w:rPr>
+                          <w:color w:val="auto"/>
+                        </w:rPr>
+                        <w:t xml:space="preserve">Figure </w:t>
+                      </w:r>
+                      <w:r>
+                        <w:rPr>
+                          <w:color w:val="auto"/>
+                        </w:rPr>
+                        <w:t>13</w:t>
+                      </w:r>
+                      <w:r>
+                        <w:rPr>
+                          <w:color w:val="auto"/>
+                        </w:rPr>
+                        <w:t>: Game Lose</w:t>
+                      </w:r>
+                    </w:p>
+                  </w:txbxContent>
+                </v:textbox>
+                <w10:wrap type="tight"/>
+              </v:shape>
+            </w:pict>
+          </mc:Fallback>
+        </mc:AlternateContent>
+      </w:r>
+      <w:r>
+        <w:rPr>
+          <w:noProof/>
+        </w:rPr>
+        <mc:AlternateContent>
+          <mc:Choice Requires="wps">
+            <w:drawing>
+              <wp:anchor distT="0" distB="0" distL="114300" distR="114300" simplePos="0" relativeHeight="251695104" behindDoc="1" locked="0" layoutInCell="1" allowOverlap="1" wp14:anchorId="6F8C023B" wp14:editId="77D5DEBE">
+                <wp:simplePos x="0" y="0"/>
+                <wp:positionH relativeFrom="column">
+                  <wp:posOffset>0</wp:posOffset>
+                </wp:positionH>
+                <wp:positionV relativeFrom="paragraph">
+                  <wp:posOffset>2761615</wp:posOffset>
+                </wp:positionV>
+                <wp:extent cx="2575560" cy="635"/>
+                <wp:effectExtent l="0" t="0" r="15240" b="0"/>
+                <wp:wrapTight wrapText="bothSides">
+                  <wp:wrapPolygon edited="0">
+                    <wp:start x="0" y="0"/>
+                    <wp:lineTo x="0" y="20057"/>
+                    <wp:lineTo x="21568" y="20057"/>
+                    <wp:lineTo x="21568" y="0"/>
+                    <wp:lineTo x="0" y="0"/>
+                  </wp:wrapPolygon>
+                </wp:wrapTight>
+                <wp:docPr id="684824285" name="Text Box 1"/>
+                <wp:cNvGraphicFramePr/>
+                <a:graphic xmlns:a="http://schemas.openxmlformats.org/drawingml/2006/main">
+                  <a:graphicData uri="http://schemas.microsoft.com/office/word/2010/wordprocessingShape">
+                    <wps:wsp>
+                      <wps:cNvSpPr txBox="1"/>
+                      <wps:spPr>
+                        <a:xfrm>
+                          <a:off x="0" y="0"/>
+                          <a:ext cx="2575560" cy="635"/>
+                        </a:xfrm>
+                        <a:prstGeom prst="rect">
+                          <a:avLst/>
+                        </a:prstGeom>
+                        <a:noFill/>
+                        <a:ln>
+                          <a:noFill/>
+                        </a:ln>
+                      </wps:spPr>
+                      <wps:txbx>
+                        <w:txbxContent>
+                          <w:p>
+                            <w:pPr>
+                              <w:pStyle w:val="Caption"/>
+                              <w:jc w:val="center"/>
+                              <w:rPr>
+                                <w:color w:val="auto"/>
+                              </w:rPr>
+                            </w:pPr>
+                            <w:r>
+                              <w:rPr>
+                                <w:color w:val="auto"/>
+                              </w:rPr>
+                              <w:t xml:space="preserve">Figure </w:t>
+                            </w:r>
+                            <w:r>
+                              <w:rPr>
+                                <w:color w:val="auto"/>
+                              </w:rPr>
+                              <w:t>8</w:t>
+                            </w:r>
+                            <w:r>
+                              <w:rPr>
+                                <w:color w:val="auto"/>
+                              </w:rPr>
+                              <w:t>: WORD_LENGTH = 7, MAX_GUESSES = 7</w:t>
+                            </w:r>
+                          </w:p>
+                        </w:txbxContent>
+                      </wps:txbx>
+                      <wps:bodyPr rot="0" spcFirstLastPara="0" vertOverflow="overflow" horzOverflow="overflow" vert="horz" wrap="square" lIns="0" tIns="0" rIns="0" bIns="0" numCol="1" spcCol="0" rtlCol="0" fromWordArt="0" anchor="t" anchorCtr="0" forceAA="0" compatLnSpc="1">
+                        <a:prstTxWarp prst="textNoShape">
+                          <a:avLst/>
+                        </a:prstTxWarp>
+                        <a:spAutoFit/>
+                      </wps:bodyPr>
+                    </wps:wsp>
+                  </a:graphicData>
+                </a:graphic>
+              </wp:anchor>
+            </w:drawing>
+          </mc:Choice>
+          <mc:Fallback>
+            <w:pict>
+              <v:shape w14:anchorId="6F8C023B" id="_x0000_s1069" type="#_x0000_t202" style="position:absolute;margin-left:0;margin-top:217.45pt;width:202.8pt;height:.05pt;z-index:-251621376;visibility:visible;mso-wrap-style:square;mso-wrap-distance-left:9pt;mso-wrap-distance-top:0;mso-wrap-distance-right:9pt;mso-wrap-distance-bottom:0;mso-position-horizontal:absolute;mso-position-horizontal-relative:text;mso-position-vertical:absolute;mso-position-vertical-relative:text;v-text-anchor:top" o:gfxdata="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" filled="f" stroked="f">
+                <v:textbox style="mso-fit-shape-to-text:t" inset="0,0,0,0">
+                  <w:txbxContent>
+                    <w:p>
+                      <w:pPr>
+                        <w:pStyle w:val="Caption"/>
+                        <w:jc w:val="center"/>
+                        <w:rPr>
+                          <w:color w:val="auto"/>
+                        </w:rPr>
+                      </w:pPr>
+                      <w:r>
+                        <w:rPr>
+                          <w:color w:val="auto"/>
+                        </w:rPr>
+                        <w:t xml:space="preserve">Figure </w:t>
+                      </w:r>
+                      <w:r>
+                        <w:rPr>
+                          <w:color w:val="auto"/>
+                        </w:rPr>
+                        <w:t>8</w:t>
+                      </w:r>
+                      <w:r>
+                        <w:rPr>
+                          <w:color w:val="auto"/>
+                        </w:rPr>
+                        <w:t>: WORD_LENGTH = 7, MAX_GUESSES = 7</w:t>
+                      </w:r>
+                    </w:p>
+                  </w:txbxContent>
+                </v:textbox>
+                <w10:wrap type="tight"/>
+              </v:shape>
+            </w:pict>
+          </mc:Fallback>
+        </mc:AlternateContent>
+      </w:r>
+      <w:r>
+        <w:drawing>
+          <wp:anchor distT="0" distB="0" distL="114300" distR="114300" simplePos="0" relativeHeight="251692032" behindDoc="1" locked="0" layoutInCell="1" allowOverlap="1" wp14:anchorId="6BFCC26D" wp14:editId="29C52E8A">
+            <wp:simplePos x="0" y="0"/>
+            <wp:positionH relativeFrom="margin">
+              <wp:align>left</wp:align>
+            </wp:positionH>
+            <wp:positionV relativeFrom="paragraph">
+              <wp:posOffset>0</wp:posOffset>
+            </wp:positionV>
+            <wp:extent cx="2575560" cy="2704465"/>
+            <wp:effectExtent l="0" t="0" r="0" b="635"/>
+            <wp:wrapTight wrapText="bothSides">
+              <wp:wrapPolygon edited="0">
+                <wp:start x="0" y="0"/>
+                <wp:lineTo x="0" y="21453"/>
+                <wp:lineTo x="21408" y="21453"/>
+                <wp:lineTo x="21408" y="0"/>
+                <wp:lineTo x="0" y="0"/>
+              </wp:wrapPolygon>
+            </wp:wrapTight>
+            <wp:docPr id="251793291" name="Picture 1" descr="A screenshot of a computer&#10;&#10;Description automatically generated"/>
+            <wp:cNvGraphicFramePr>
+              <a:graphicFrameLocks xmlns:a="http://schemas.openxmlformats.org/drawingml/2006/main" noChangeAspect="1"/>
+            </wp:cNvGraphicFramePr>
+            <a:graphic xmlns:a="http://schemas.openxmlformats.org/drawingml/2006/main">
+              <a:graphicData uri="http://schemas.openxmlformats.org/drawingml/2006/picture">
+                <pic:pic xmlns:pic="http://schemas.openxmlformats.org/drawingml/2006/picture">
+                  <pic:nvPicPr>
+                    <pic:cNvPr id="251793291" name="Picture 1" descr="A screenshot of a computer&#10;&#10;Description automatically generated"/>
+                    <pic:cNvPicPr/>
+                  </pic:nvPicPr>
+                  <pic:blipFill>
+                    <a:blip r:embed="rId23" cstate="print">
+                      <a:extLst>
+                        <a:ext uri="{28A0092B-C50C-407E-A947-70E740481C1C}">
+                          <a14:useLocalDpi xmlns:a14="http://schemas.microsoft.com/office/drawing/2010/main" val="0"/>
+                        </a:ext>
+                      </a:extLst>
+                    </a:blip>
+                    <a:stretch>
+                      <a:fillRect/>
+                    </a:stretch>
+                  </pic:blipFill>
+                  <pic:spPr>
+                    <a:xfrm>
+                      <a:off x="0" y="0"/>
+                      <a:ext cx="2578712" cy="2708191"/>
+                    </a:xfrm>
+                    <a:prstGeom prst="rect">
+                      <a:avLst/>
+                    </a:prstGeom>
+                  </pic:spPr>
+                </pic:pic>
+              </a:graphicData>
+            </a:graphic>
+            <wp14:sizeRelH relativeFrom="margin">
+              <wp14:pctWidth>0</wp14:pctWidth>
+            </wp14:sizeRelH>
+            <wp14:sizeRelV relativeFrom="margin">
+              <wp14:pctHeight>0</wp14:pctHeight>
+            </wp14:sizeRelV>
+          </wp:anchor>
+        </w:drawing>
+      </w:r>
+      <w:r>
+        <w:rPr>
+          <w:noProof/>
+        </w:rPr>
+        <mc:AlternateContent>
+          <mc:Choice Requires="wps">
+            <w:drawing>
+              <wp:anchor distT="0" distB="0" distL="114300" distR="114300" simplePos="0" relativeHeight="251697152" behindDoc="1" locked="0" layoutInCell="1" allowOverlap="1" wp14:anchorId="739CF484" wp14:editId="203FD450">
+                <wp:simplePos x="0" y="0"/>
+                <wp:positionH relativeFrom="column">
+                  <wp:posOffset>3159760</wp:posOffset>
+                </wp:positionH>
+                <wp:positionV relativeFrom="paragraph">
+                  <wp:posOffset>2731770</wp:posOffset>
+                </wp:positionV>
+                <wp:extent cx="2569845" cy="635"/>
+                <wp:effectExtent l="0" t="0" r="1905" b="0"/>
+                <wp:wrapTight wrapText="bothSides">
+                  <wp:wrapPolygon edited="0">
+                    <wp:start x="0" y="0"/>
+                    <wp:lineTo x="0" y="20057"/>
+                    <wp:lineTo x="21456" y="20057"/>
+                    <wp:lineTo x="21456" y="0"/>
+                    <wp:lineTo x="0" y="0"/>
+                  </wp:wrapPolygon>
+                </wp:wrapTight>
+                <wp:docPr id="326831832" name="Text Box 1"/>
+                <wp:cNvGraphicFramePr/>
+                <a:graphic xmlns:a="http://schemas.openxmlformats.org/drawingml/2006/main">
+                  <a:graphicData uri="http://schemas.microsoft.com/office/word/2010/wordprocessingShape">
+                    <wps:wsp>
+                      <wps:cNvSpPr txBox="1"/>
+                      <wps:spPr>
+                        <a:xfrm>
+                          <a:off x="0" y="0"/>
+                          <a:ext cx="2569845" cy="635"/>
+                        </a:xfrm>
+                        <a:prstGeom prst="rect">
+                          <a:avLst/>
+                        </a:prstGeom>
+                        <a:noFill/>
+                        <a:ln>
+                          <a:noFill/>
+                        </a:ln>
+                      </wps:spPr>
+                      <wps:txbx>
+                        <w:txbxContent>
+                          <w:p>
+                            <w:pPr>
+                              <w:pStyle w:val="Caption"/>
+                              <w:jc w:val="center"/>
+                              <w:rPr>
+                                <w:noProof/>
+                                <w:color w:val="auto"/>
+                              </w:rPr>
+                            </w:pPr>
+                            <w:r>
+                              <w:rPr>
+                                <w:color w:val="auto"/>
+                              </w:rPr>
+                              <w:t xml:space="preserve">Figure </w:t>
+                            </w:r>
+                            <w:r>
+                              <w:rPr>
+                                <w:color w:val="auto"/>
+                              </w:rPr>
+                              <w:t>9</w:t>
+                            </w:r>
+                            <w:r>
+                              <w:rPr>
+                                <w:color w:val="auto"/>
+                              </w:rPr>
+                              <w:t>: WORD_LENGTH = 10, MAX_GUESSES = 3</w:t>
+                            </w:r>
+                          </w:p>
+                        </w:txbxContent>
+                      </wps:txbx>
+                      <wps:bodyPr rot="0" spcFirstLastPara="0" vertOverflow="overflow" horzOverflow="overflow" vert="horz" wrap="square" lIns="0" tIns="0" rIns="0" bIns="0" numCol="1" spcCol="0" rtlCol="0" fromWordArt="0" anchor="t" anchorCtr="0" forceAA="0" compatLnSpc="1">
+                        <a:prstTxWarp prst="textNoShape">
+                          <a:avLst/>
+                        </a:prstTxWarp>
+                        <a:spAutoFit/>
+                      </wps:bodyPr>
+                    </wps:wsp>
+                  </a:graphicData>
+                </a:graphic>
+              </wp:anchor>
+            </w:drawing>
+          </mc:Choice>
+          <mc:Fallback>
+            <w:pict>
+              <v:shape w14:anchorId="739CF484" id="_x0000_s1070" type="#_x0000_t202" style="position:absolute;margin-left:248.8pt;margin-top:215.1pt;width:202.35pt;height:.05pt;z-index:-251619328;visibility:visible;mso-wrap-style:square;mso-wrap-distance-left:9pt;mso-wrap-distance-top:0;mso-wrap-distance-right:9pt;mso-wrap-distance-bottom:0;mso-position-horizontal:absolute;mso-position-horizontal-relative:text;mso-position-vertical:absolute;mso-position-vertical-relative:text;v-text-anchor:top" o:gfxdata="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" filled="f" stroked="f">
+                <v:textbox style="mso-fit-shape-to-text:t" inset="0,0,0,0">
+                  <w:txbxContent>
+                    <w:p>
+                      <w:pPr>
+                        <w:pStyle w:val="Caption"/>
+                        <w:jc w:val="center"/>
+                        <w:rPr>
+                          <w:noProof/>
+                          <w:color w:val="auto"/>
+                        </w:rPr>
+                      </w:pPr>
+                      <w:r>
+                        <w:rPr>
+                          <w:color w:val="auto"/>
+                        </w:rPr>
+                        <w:t xml:space="preserve">Figure </w:t>
+                      </w:r>
+                      <w:r>
+                        <w:rPr>
+                          <w:color w:val="auto"/>
+                        </w:rPr>
+                        <w:t>9</w:t>
+                      </w:r>
+                      <w:r>
+                        <w:rPr>
+                          <w:color w:val="auto"/>
+                        </w:rPr>
+                        <w:t>: WORD_LENGTH = 10, MAX_GUESSES = 3</w:t>
+                      </w:r>
+                    </w:p>
+                  </w:txbxContent>
+                </v:textbox>
+                <w10:wrap type="tight"/>
+              </v:shape>
+            </w:pict>
+          </mc:Fallback>
+        </mc:AlternateContent>
+      </w:r>
+      <w:r>
+        <w:drawing>
+          <wp:anchor distT="0" distB="0" distL="114300" distR="114300" simplePos="0" relativeHeight="251693056" behindDoc="1" locked="0" layoutInCell="1" allowOverlap="1" wp14:anchorId="16884578" wp14:editId="3A2B4A11">
+            <wp:simplePos x="0" y="0"/>
+            <wp:positionH relativeFrom="margin">
+              <wp:align>right</wp:align>
+            </wp:positionH>
+            <wp:positionV relativeFrom="paragraph">
+              <wp:posOffset>0</wp:posOffset>
+            </wp:positionV>
+            <wp:extent cx="2569845" cy="2674620"/>
+            <wp:effectExtent l="0" t="0" r="1905" b="0"/>
+            <wp:wrapTight wrapText="bothSides">
+              <wp:wrapPolygon edited="0">
+                <wp:start x="0" y="0"/>
+                <wp:lineTo x="0" y="21385"/>
+                <wp:lineTo x="21456" y="21385"/>
+                <wp:lineTo x="21456" y="0"/>
+                <wp:lineTo x="0" y="0"/>
+              </wp:wrapPolygon>
+            </wp:wrapTight>
+            <wp:docPr id="954907669" name="Picture 1" descr="A screenshot of a computer&#10;&#10;Description automatically generated"/>
+            <wp:cNvGraphicFramePr>
+              <a:graphicFrameLocks xmlns:a="http://schemas.openxmlformats.org/drawingml/2006/main" noChangeAspect="1"/>
+            </wp:cNvGraphicFramePr>
+            <a:graphic xmlns:a="http://schemas.openxmlformats.org/drawingml/2006/main">
+              <a:graphicData uri="http://schemas.openxmlformats.org/drawingml/2006/picture">
+                <pic:pic xmlns:pic="http://schemas.openxmlformats.org/drawingml/2006/picture">
+                  <pic:nvPicPr>
+                    <pic:cNvPr id="954907669" name="Picture 1" descr="A screenshot of a computer&#10;&#10;Description automatically generated"/>
+                    <pic:cNvPicPr/>
+                  </pic:nvPicPr>
+                  <pic:blipFill>
+                    <a:blip r:embed="rId24" cstate="print">
+                      <a:extLst>
+                        <a:ext uri="{28A0092B-C50C-407E-A947-70E740481C1C}">
+                          <a14:useLocalDpi xmlns:a14="http://schemas.microsoft.com/office/drawing/2010/main" val="0"/>
+                        </a:ext>
+                      </a:extLst>
+                    </a:blip>
+                    <a:stretch>
+                      <a:fillRect/>
+                    </a:stretch>
+                  </pic:blipFill>
+                  <pic:spPr>
+                    <a:xfrm>
+                      <a:off x="0" y="0"/>
+                      <a:ext cx="2569845" cy="2674620"/>
+                    </a:xfrm>
+                    <a:prstGeom prst="rect">
+                      <a:avLst/>
+                    </a:prstGeom>
+                  </pic:spPr>
+                </pic:pic>
+              </a:graphicData>
+            </a:graphic>
+            <wp14:sizeRelH relativeFrom="margin">
+              <wp14:pctWidth>0</wp14:pctWidth>
+            </wp14:sizeRelH>
+            <wp14:sizeRelV relativeFrom="margin">
+              <wp14:pctHeight>0</wp14:pctHeight>
+            </wp14:sizeRelV>
+          </wp:anchor>
+        </w:drawing>
       </w:r>
     </w:p>
     <w:sectPr>
-      <w:headerReference w:type="default" r:id="rId8"/>
+      <w:headerReference w:type="default" r:id="rId25"/>
       <w:pgSz w:w="11906" w:h="16838"/>
       <w:pgMar w:top="1440" w:right="1440" w:bottom="1440" w:left="1440" w:header="708" w:footer="708" w:gutter="0"/>
       <w:pgNumType w:start="0"/>
@@ -4714,6 +7668,126 @@
     </w:r>
   </w:p>
 </w:hdr>
+</file>
+
+<file path=word/numbering.xml><?xml version="1.0" encoding="utf-8"?>
+<w:numbering xmlns:wpc="http://schemas.microsoft.com/office/word/2010/wordprocessingCanvas" xmlns:cx="http://schemas.microsoft.com/office/drawing/2014/chartex" xmlns:cx1="http://schemas.microsoft.com/office/drawing/2015/9/8/chartex" xmlns:cx2="http://schemas.microsoft.com/office/drawing/2015/10/21/chartex" xmlns:cx3="http://schemas.microsoft.com/office/drawing/2016/5/9/chartex" xmlns:cx4="http://schemas.microsoft.com/office/drawing/2016/5/10/chartex" xmlns:cx5="http://schemas.microsoft.com/office/drawing/2016/5/11/chartex" xmlns:cx6="http://schemas.microsoft.com/office/drawing/2016/5/12/chartex" xmlns:cx7="http://schemas.microsoft.com/office/drawing/2016/5/13/chartex" xmlns:cx8="http://schemas.microsoft.com/office/drawing/2016/5/14/chartex" xmlns:mc="http://schemas.openxmlformats.org/markup-compatibility/2006" xmlns:aink="http://schemas.microsoft.com/office/drawing/2016/ink" xmlns:am3d="http://schemas.microsoft.com/office/drawing/2017/model3d" xmlns:o="urn:schemas-microsoft-com:office:office" xmlns:oel="http://schemas.microsoft.com/office/2019/extlst" xmlns:r="http://schemas.openxmlformats.org/officeDocument/2006/relationships" xmlns:m="http://schemas.openxmlformats.org/officeDocument/2006/math" xmlns:v="urn:schemas-microsoft-com:vml" xmlns:wp14="http://schemas.microsoft.com/office/word/2010/wordprocessingDrawing" xmlns:wp="http://schemas.openxmlformats.org/drawingml/2006/wordprocessingDrawing" xmlns:w10="urn:schemas-microsoft-com:office:word" xmlns:w="http://schemas.openxmlformats.org/wordprocessingml/2006/main" xmlns:w14="http://schemas.microsoft.com/office/word/2010/wordml" xmlns:w15="http://schemas.microsoft.com/office/word/2012/wordml" xmlns:w16cex="http://schemas.microsoft.com/office/word/2018/wordml/cex" xmlns:w16cid="http://schemas.microsoft.com/office/word/2016/wordml/cid" xmlns:w16="http://schemas.microsoft.com/office/word/2018/wordml" xmlns:w16sdtdh="http://schemas.microsoft.com/office/word/2020/wordml/sdtdatahash" xmlns:w16se="http://schemas.microsoft.com/office/word/2015/wordml/symex" xmlns:wpg="http://schemas.microsoft.com/office/word/2010/wordprocessingGroup" xmlns:wpi="http://schemas.microsoft.com/office/word/2010/wordprocessingInk" xmlns:wne="http://schemas.microsoft.com/office/word/2006/wordml" xmlns:wps="http://schemas.microsoft.com/office/word/2010/wordprocessingShape" mc:Ignorable="w14 w15 w16se w16cid w16 w16cex w16sdtdh wp14">
+  <w:abstractNum w:abstractNumId="0" w15:restartNumberingAfterBreak="0">
+    <w:nsid w:val="7BAE1193"/>
+    <w:multiLevelType w:val="hybridMultilevel"/>
+    <w:tmpl w:val="66F2A95E"/>
+    <w:lvl w:ilvl="0" w:tplc="72886D80">
+      <w:numFmt w:val="bullet"/>
+      <w:lvlText w:val="-"/>
+      <w:lvlJc w:val="left"/>
+      <w:pPr>
+        <w:ind w:left="720" w:hanging="360"/>
+      </w:pPr>
+      <w:rPr>
+        <w:rFonts w:ascii="Aptos" w:eastAsiaTheme="minorHAnsi" w:hAnsi="Aptos" w:cstheme="minorBidi" w:hint="default"/>
+      </w:rPr>
+    </w:lvl>
+    <w:lvl w:ilvl="1" w:tplc="08090003" w:tentative="1">
+      <w:start w:val="1"/>
+      <w:numFmt w:val="bullet"/>
+      <w:lvlText w:val="o"/>
+      <w:lvlJc w:val="left"/>
+      <w:pPr>
+        <w:ind w:left="1440" w:hanging="360"/>
+      </w:pPr>
+      <w:rPr>
+        <w:rFonts w:ascii="Courier New" w:hAnsi="Courier New" w:cs="Courier New" w:hint="default"/>
+      </w:rPr>
+    </w:lvl>
+    <w:lvl w:ilvl="2" w:tplc="08090005" w:tentative="1">
+      <w:start w:val="1"/>
+      <w:numFmt w:val="bullet"/>
+      <w:lvlText w:val=""/>
+      <w:lvlJc w:val="left"/>
+      <w:pPr>
+        <w:ind w:left="2160" w:hanging="360"/>
+      </w:pPr>
+      <w:rPr>
+        <w:rFonts w:ascii="Wingdings" w:hAnsi="Wingdings" w:hint="default"/>
+      </w:rPr>
+    </w:lvl>
+    <w:lvl w:ilvl="3" w:tplc="08090001" w:tentative="1">
+      <w:start w:val="1"/>
+      <w:numFmt w:val="bullet"/>
+      <w:lvlText w:val=""/>
+      <w:lvlJc w:val="left"/>
+      <w:pPr>
+        <w:ind w:left="2880" w:hanging="360"/>
+      </w:pPr>
+      <w:rPr>
+        <w:rFonts w:ascii="Symbol" w:hAnsi="Symbol" w:hint="default"/>
+      </w:rPr>
+    </w:lvl>
+    <w:lvl w:ilvl="4" w:tplc="08090003" w:tentative="1">
+      <w:start w:val="1"/>
+      <w:numFmt w:val="bullet"/>
+      <w:lvlText w:val="o"/>
+      <w:lvlJc w:val="left"/>
+      <w:pPr>
+        <w:ind w:left="3600" w:hanging="360"/>
+      </w:pPr>
+      <w:rPr>
+        <w:rFonts w:ascii="Courier New" w:hAnsi="Courier New" w:cs="Courier New" w:hint="default"/>
+      </w:rPr>
+    </w:lvl>
+    <w:lvl w:ilvl="5" w:tplc="08090005" w:tentative="1">
+      <w:start w:val="1"/>
+      <w:numFmt w:val="bullet"/>
+      <w:lvlText w:val=""/>
+      <w:lvlJc w:val="left"/>
+      <w:pPr>
+        <w:ind w:left="4320" w:hanging="360"/>
+      </w:pPr>
+      <w:rPr>
+        <w:rFonts w:ascii="Wingdings" w:hAnsi="Wingdings" w:hint="default"/>
+      </w:rPr>
+    </w:lvl>
+    <w:lvl w:ilvl="6" w:tplc="08090001" w:tentative="1">
+      <w:start w:val="1"/>
+      <w:numFmt w:val="bullet"/>
+      <w:lvlText w:val=""/>
+      <w:lvlJc w:val="left"/>
+      <w:pPr>
+        <w:ind w:left="5040" w:hanging="360"/>
+      </w:pPr>
+      <w:rPr>
+        <w:rFonts w:ascii="Symbol" w:hAnsi="Symbol" w:hint="default"/>
+      </w:rPr>
+    </w:lvl>
+    <w:lvl w:ilvl="7" w:tplc="08090003" w:tentative="1">
+      <w:start w:val="1"/>
+      <w:numFmt w:val="bullet"/>
+      <w:lvlText w:val="o"/>
+      <w:lvlJc w:val="left"/>
+      <w:pPr>
+        <w:ind w:left="5760" w:hanging="360"/>
+      </w:pPr>
+      <w:rPr>
+        <w:rFonts w:ascii="Courier New" w:hAnsi="Courier New" w:cs="Courier New" w:hint="default"/>
+      </w:rPr>
+    </w:lvl>
+    <w:lvl w:ilvl="8" w:tplc="08090005" w:tentative="1">
+      <w:start w:val="1"/>
+      <w:numFmt w:val="bullet"/>
+      <w:lvlText w:val=""/>
+      <w:lvlJc w:val="left"/>
+      <w:pPr>
+        <w:ind w:left="6480" w:hanging="360"/>
+      </w:pPr>
+      <w:rPr>
+        <w:rFonts w:ascii="Wingdings" w:hAnsi="Wingdings" w:hint="default"/>
+      </w:rPr>
+    </w:lvl>
+  </w:abstractNum>
+  <w:num w:numId="1" w16cid:durableId="142477616">
+    <w:abstractNumId w:val="0"/>
+  </w:num>
+</w:numbering>
 </file>
 
 <file path=word/styles.xml><?xml version="1.0" encoding="utf-8"?>
@@ -5728,6 +8802,29 @@
       <w:szCs w:val="18"/>
     </w:rPr>
   </w:style>
+  <w:style w:type="character" w:styleId="Hyperlink">
+    <w:name w:val="Hyperlink"/>
+    <w:basedOn w:val="DefaultParagraphFont"/>
+    <w:uiPriority w:val="99"/>
+    <w:unhideWhenUsed/>
+    <w:rsid w:val="0028668E"/>
+    <w:rPr>
+      <w:color w:val="467886" w:themeColor="hyperlink"/>
+      <w:u w:val="single"/>
+    </w:rPr>
+  </w:style>
+  <w:style w:type="character" w:styleId="UnresolvedMention">
+    <w:name w:val="Unresolved Mention"/>
+    <w:basedOn w:val="DefaultParagraphFont"/>
+    <w:uiPriority w:val="99"/>
+    <w:semiHidden/>
+    <w:unhideWhenUsed/>
+    <w:rsid w:val="0028668E"/>
+    <w:rPr>
+      <w:color w:val="605E5C"/>
+      <w:shd w:val="clear" w:color="auto" w:fill="E1DFDD"/>
+    </w:rPr>
+  </w:style>
 </w:styles>
 </file>
 
@@ -6028,7 +9125,7 @@
 
 <file path=customXml/item1.xml><?xml version="1.0" encoding="utf-8"?>
 <CoverPageProperties xmlns="http://schemas.microsoft.com/office/2006/coverPageProps">
-  <PublishDate>Word Count: </PublishDate>
+  <PublishDate>Word Count: 2056 </PublishDate>
   <Abstract/>
   <CompanyAddress/>
   <CompanyPhone/>

</xml_diff>